<commit_message>
Revisar modelo para descartar error en la formulacion
</commit_message>
<xml_diff>
--- a/R/Analisis_conjunto.docx
+++ b/R/Analisis_conjunto.docx
@@ -95,25 +95,92 @@
         <w:pStyle w:val="Date"/>
       </w:pPr>
       <w:r>
-        <w:t xml:space="preserve">2019-11-15</w:t>
+        <w:t xml:space="preserve">2019-11-18</w:t>
+      </w:r>
+    </w:p>
+    <w:bookmarkStart w:id="23" w:name="exploración-de-los-datos"/>
+    <w:p>
+      <w:pPr>
+        <w:pStyle w:val="Heading2"/>
+      </w:pPr>
+      <w:r>
+        <w:t xml:space="preserve">Exploración de los datos</w:t>
       </w:r>
     </w:p>
     <w:p>
       <w:pPr>
-        <w:pStyle w:val="Heading2"/>
-      </w:pPr>
-      <w:bookmarkStart w:id="20" w:name="exploración-de-los-datos"/>
-      <w:r>
-        <w:t xml:space="preserve">Exploración de los datos</w:t>
-      </w:r>
-      <w:bookmarkEnd w:id="20"/>
+        <w:pStyle w:val="FirstParagraph"/>
+      </w:pPr>
+      <w:r>
+        <w:t xml:space="preserve">Leemos el archivo de datos de Aratinga pertinax, versión de 2019, reclassificamos la variable Region para facilitar interpretación, y descartamos grupos con pocas observaciones:</w:t>
+      </w:r>
     </w:p>
     <w:p>
       <w:pPr>
-        <w:pStyle w:val="FirstParagraph"/>
-      </w:pPr>
-      <w:r>
-        <w:t xml:space="preserve">Leemos el archivo de datos de Aratinga pertinax, versión de 2019, reclassificamos la variable Region para facilitar interpretación, y descartamos grupos con pocas observaciones:</w:t>
+        <w:pStyle w:val="SourceCode"/>
+      </w:pPr>
+      <w:r>
+        <w:rPr>
+          <w:rStyle w:val="NormalTok"/>
+        </w:rPr>
+        <w:t xml:space="preserve">dts &lt;-</w:t>
+      </w:r>
+      <w:r>
+        <w:rPr>
+          <w:rStyle w:val="StringTok"/>
+        </w:rPr>
+        <w:t xml:space="preserve"> </w:t>
+      </w:r>
+      <w:r>
+        <w:rPr>
+          <w:rStyle w:val="KeywordTok"/>
+        </w:rPr>
+        <w:t xml:space="preserve">read.csv</w:t>
+      </w:r>
+      <w:r>
+        <w:rPr>
+          <w:rStyle w:val="NormalTok"/>
+        </w:rPr>
+        <w:t xml:space="preserve">(</w:t>
+      </w:r>
+      <w:r>
+        <w:rPr>
+          <w:rStyle w:val="KeywordTok"/>
+        </w:rPr>
+        <w:t xml:space="preserve">sprintf</w:t>
+      </w:r>
+      <w:r>
+        <w:rPr>
+          <w:rStyle w:val="NormalTok"/>
+        </w:rPr>
+        <w:t xml:space="preserve">(</w:t>
+      </w:r>
+      <w:r>
+        <w:rPr>
+          <w:rStyle w:val="StringTok"/>
+        </w:rPr>
+        <w:t xml:space="preserve">"%s/data/mdf_JR_15viii19.csv"</w:t>
+      </w:r>
+      <w:r>
+        <w:rPr>
+          <w:rStyle w:val="NormalTok"/>
+        </w:rPr>
+        <w:t xml:space="preserve">,script.dir))</w:t>
+      </w:r>
+      <w:r>
+        <w:br/>
+      </w:r>
+      <w:r>
+        <w:rPr>
+          <w:rStyle w:val="KeywordTok"/>
+        </w:rPr>
+        <w:t xml:space="preserve">str</w:t>
+      </w:r>
+      <w:r>
+        <w:rPr>
+          <w:rStyle w:val="NormalTok"/>
+        </w:rPr>
+        <w:t xml:space="preserve">(dts)</w:t>
       </w:r>
     </w:p>
     <w:p>
@@ -122,66 +189,90 @@
       </w:pPr>
       <w:r>
         <w:rPr>
-          <w:rStyle w:val="NormalTok"/>
-        </w:rPr>
-        <w:t xml:space="preserve">dts &lt;-</w:t>
-      </w:r>
-      <w:r>
-        <w:rPr>
-          <w:rStyle w:val="StringTok"/>
-        </w:rPr>
-        <w:t xml:space="preserve"> </w:t>
-      </w:r>
-      <w:r>
-        <w:rPr>
-          <w:rStyle w:val="KeywordTok"/>
-        </w:rPr>
-        <w:t xml:space="preserve">read.csv</w:t>
-      </w:r>
-      <w:r>
-        <w:rPr>
-          <w:rStyle w:val="NormalTok"/>
-        </w:rPr>
-        <w:t xml:space="preserve">(</w:t>
-      </w:r>
-      <w:r>
-        <w:rPr>
-          <w:rStyle w:val="KeywordTok"/>
-        </w:rPr>
-        <w:t xml:space="preserve">sprintf</w:t>
-      </w:r>
-      <w:r>
-        <w:rPr>
-          <w:rStyle w:val="NormalTok"/>
-        </w:rPr>
-        <w:t xml:space="preserve">(</w:t>
-      </w:r>
-      <w:r>
-        <w:rPr>
-          <w:rStyle w:val="StringTok"/>
-        </w:rPr>
-        <w:t xml:space="preserve">"%s/data/mdf_JR_15viii19.csv"</w:t>
-      </w:r>
-      <w:r>
-        <w:rPr>
-          <w:rStyle w:val="NormalTok"/>
-        </w:rPr>
-        <w:t xml:space="preserve">,script.dir))</w:t>
-      </w:r>
-      <w:r>
-        <w:br w:type="textWrapping"/>
-      </w:r>
-      <w:r>
-        <w:rPr>
-          <w:rStyle w:val="KeywordTok"/>
-        </w:rPr>
-        <w:t xml:space="preserve">str</w:t>
-      </w:r>
-      <w:r>
-        <w:rPr>
-          <w:rStyle w:val="NormalTok"/>
-        </w:rPr>
-        <w:t xml:space="preserve">(dts)</w:t>
+          <w:rStyle w:val="VerbatimChar"/>
+        </w:rPr>
+        <w:t xml:space="preserve">## 'data.frame':    1351 obs. of  9 variables:</w:t>
+      </w:r>
+      <w:r>
+        <w:br/>
+      </w:r>
+      <w:r>
+        <w:rPr>
+          <w:rStyle w:val="VerbatimChar"/>
+        </w:rPr>
+        <w:t xml:space="preserve">##  $ IndivGroup: Factor w/ 97 levels "AUA01","AUA02",..: 1 1 1 1 1 1 1 1 2 2 ...</w:t>
+      </w:r>
+      <w:r>
+        <w:br/>
+      </w:r>
+      <w:r>
+        <w:rPr>
+          <w:rStyle w:val="VerbatimChar"/>
+        </w:rPr>
+        <w:t xml:space="preserve">##  $ soundfile : Factor w/ 1351 levels "0211327a","0211344a",..: 1 2 3 4 5 6 7 8 9 10 ...</w:t>
+      </w:r>
+      <w:r>
+        <w:br/>
+      </w:r>
+      <w:r>
+        <w:rPr>
+          <w:rStyle w:val="VerbatimChar"/>
+        </w:rPr>
+        <w:t xml:space="preserve">##  $ S1_dur    : num  0.156 0.133 0.14 0.136 0.149 ...</w:t>
+      </w:r>
+      <w:r>
+        <w:br/>
+      </w:r>
+      <w:r>
+        <w:rPr>
+          <w:rStyle w:val="VerbatimChar"/>
+        </w:rPr>
+        <w:t xml:space="preserve">##  $ Tcall_dur : num  0.154 0.137 0.144 0.137 0.144 ...</w:t>
+      </w:r>
+      <w:r>
+        <w:br/>
+      </w:r>
+      <w:r>
+        <w:rPr>
+          <w:rStyle w:val="VerbatimChar"/>
+        </w:rPr>
+        <w:t xml:space="preserve">##  $ RecSite   : Factor w/ 37 levels "A6","A7","B1",..: 1 1 1 1 1 1 1 1 1 1 ...</w:t>
+      </w:r>
+      <w:r>
+        <w:br/>
+      </w:r>
+      <w:r>
+        <w:rPr>
+          <w:rStyle w:val="VerbatimChar"/>
+        </w:rPr>
+        <w:t xml:space="preserve">##  $ Lat       : num  12.5 12.5 12.5 12.5 12.5 ...</w:t>
+      </w:r>
+      <w:r>
+        <w:br/>
+      </w:r>
+      <w:r>
+        <w:rPr>
+          <w:rStyle w:val="VerbatimChar"/>
+        </w:rPr>
+        <w:t xml:space="preserve">##  $ Long      : num  -69.9 -69.9 -69.9 -69.9 -69.9 ...</w:t>
+      </w:r>
+      <w:r>
+        <w:br/>
+      </w:r>
+      <w:r>
+        <w:rPr>
+          <w:rStyle w:val="VerbatimChar"/>
+        </w:rPr>
+        <w:t xml:space="preserve">##  $ LocCode   : Factor w/ 14 levels "AUA","BON","CUR",..: 1 1 1 1 1 1 1 1 1 1 ...</w:t>
+      </w:r>
+      <w:r>
+        <w:br/>
+      </w:r>
+      <w:r>
+        <w:rPr>
+          <w:rStyle w:val="VerbatimChar"/>
+        </w:rPr>
+        <w:t xml:space="preserve">##  $ Region    : Factor w/ 2 levels "isl","main": 1 1 1 1 1 1 1 1 1 1 ...</w:t>
       </w:r>
     </w:p>
     <w:p>
@@ -190,613 +281,521 @@
       </w:pPr>
       <w:r>
         <w:rPr>
-          <w:rStyle w:val="VerbatimChar"/>
-        </w:rPr>
-        <w:t xml:space="preserve">## 'data.frame':    1351 obs. of  9 variables:</w:t>
-      </w:r>
-      <w:r>
-        <w:br w:type="textWrapping"/>
-      </w:r>
-      <w:r>
-        <w:rPr>
-          <w:rStyle w:val="VerbatimChar"/>
-        </w:rPr>
-        <w:t xml:space="preserve">##  $ IndivGroup: Factor w/ 97 levels "AUA01","AUA02",..: 1 1 1 1 1 1 1 1 2 2 ...</w:t>
-      </w:r>
-      <w:r>
-        <w:br w:type="textWrapping"/>
-      </w:r>
-      <w:r>
-        <w:rPr>
-          <w:rStyle w:val="VerbatimChar"/>
-        </w:rPr>
-        <w:t xml:space="preserve">##  $ soundfile : Factor w/ 1351 levels "0211327a","0211344a",..: 1 2 3 4 5 6 7 8 9 10 ...</w:t>
-      </w:r>
-      <w:r>
-        <w:br w:type="textWrapping"/>
-      </w:r>
-      <w:r>
-        <w:rPr>
-          <w:rStyle w:val="VerbatimChar"/>
-        </w:rPr>
-        <w:t xml:space="preserve">##  $ S1_dur    : num  0.156 0.133 0.14 0.136 0.149 ...</w:t>
-      </w:r>
-      <w:r>
-        <w:br w:type="textWrapping"/>
-      </w:r>
-      <w:r>
-        <w:rPr>
-          <w:rStyle w:val="VerbatimChar"/>
-        </w:rPr>
-        <w:t xml:space="preserve">##  $ Tcall_dur : num  0.154 0.137 0.144 0.137 0.144 ...</w:t>
-      </w:r>
-      <w:r>
-        <w:br w:type="textWrapping"/>
-      </w:r>
-      <w:r>
-        <w:rPr>
-          <w:rStyle w:val="VerbatimChar"/>
-        </w:rPr>
-        <w:t xml:space="preserve">##  $ RecSite   : Factor w/ 37 levels "A6","A7","B1",..: 1 1 1 1 1 1 1 1 1 1 ...</w:t>
-      </w:r>
-      <w:r>
-        <w:br w:type="textWrapping"/>
-      </w:r>
-      <w:r>
-        <w:rPr>
-          <w:rStyle w:val="VerbatimChar"/>
-        </w:rPr>
-        <w:t xml:space="preserve">##  $ Lat       : num  12.5 12.5 12.5 12.5 12.5 ...</w:t>
-      </w:r>
-      <w:r>
-        <w:br w:type="textWrapping"/>
-      </w:r>
-      <w:r>
-        <w:rPr>
-          <w:rStyle w:val="VerbatimChar"/>
-        </w:rPr>
-        <w:t xml:space="preserve">##  $ Long      : num  -69.9 -69.9 -69.9 -69.9 -69.9 ...</w:t>
-      </w:r>
-      <w:r>
-        <w:br w:type="textWrapping"/>
-      </w:r>
-      <w:r>
-        <w:rPr>
-          <w:rStyle w:val="VerbatimChar"/>
-        </w:rPr>
-        <w:t xml:space="preserve">##  $ LocCode   : Factor w/ 14 levels "AUA","BON","CUR",..: 1 1 1 1 1 1 1 1 1 1 ...</w:t>
-      </w:r>
-      <w:r>
-        <w:br w:type="textWrapping"/>
-      </w:r>
-      <w:r>
-        <w:rPr>
-          <w:rStyle w:val="VerbatimChar"/>
-        </w:rPr>
-        <w:t xml:space="preserve">##  $ Region    : Factor w/ 2 levels "isl","main": 1 1 1 1 1 1 1 1 1 1 ...</w:t>
+          <w:rStyle w:val="NormalTok"/>
+        </w:rPr>
+        <w:t xml:space="preserve">dts</w:t>
+      </w:r>
+      <w:r>
+        <w:rPr>
+          <w:rStyle w:val="OperatorTok"/>
+        </w:rPr>
+        <w:t xml:space="preserve">$</w:t>
+      </w:r>
+      <w:r>
+        <w:rPr>
+          <w:rStyle w:val="NormalTok"/>
+        </w:rPr>
+        <w:t xml:space="preserve">Region &lt;-</w:t>
+      </w:r>
+      <w:r>
+        <w:rPr>
+          <w:rStyle w:val="StringTok"/>
+        </w:rPr>
+        <w:t xml:space="preserve"> </w:t>
+      </w:r>
+      <w:r>
+        <w:rPr>
+          <w:rStyle w:val="KeywordTok"/>
+        </w:rPr>
+        <w:t xml:space="preserve">factor</w:t>
+      </w:r>
+      <w:r>
+        <w:rPr>
+          <w:rStyle w:val="NormalTok"/>
+        </w:rPr>
+        <w:t xml:space="preserve">(dts</w:t>
+      </w:r>
+      <w:r>
+        <w:rPr>
+          <w:rStyle w:val="OperatorTok"/>
+        </w:rPr>
+        <w:t xml:space="preserve">$</w:t>
+      </w:r>
+      <w:r>
+        <w:rPr>
+          <w:rStyle w:val="NormalTok"/>
+        </w:rPr>
+        <w:t xml:space="preserve">Region,</w:t>
+      </w:r>
+      <w:r>
+        <w:rPr>
+          <w:rStyle w:val="DataTypeTok"/>
+        </w:rPr>
+        <w:t xml:space="preserve">levels=</w:t>
+      </w:r>
+      <w:r>
+        <w:rPr>
+          <w:rStyle w:val="KeywordTok"/>
+        </w:rPr>
+        <w:t xml:space="preserve">c</w:t>
+      </w:r>
+      <w:r>
+        <w:rPr>
+          <w:rStyle w:val="NormalTok"/>
+        </w:rPr>
+        <w:t xml:space="preserve">(</w:t>
+      </w:r>
+      <w:r>
+        <w:rPr>
+          <w:rStyle w:val="StringTok"/>
+        </w:rPr>
+        <w:t xml:space="preserve">"main"</w:t>
+      </w:r>
+      <w:r>
+        <w:rPr>
+          <w:rStyle w:val="NormalTok"/>
+        </w:rPr>
+        <w:t xml:space="preserve">,</w:t>
+      </w:r>
+      <w:r>
+        <w:rPr>
+          <w:rStyle w:val="StringTok"/>
+        </w:rPr>
+        <w:t xml:space="preserve">"isl"</w:t>
+      </w:r>
+      <w:r>
+        <w:rPr>
+          <w:rStyle w:val="NormalTok"/>
+        </w:rPr>
+        <w:t xml:space="preserve">))</w:t>
+      </w:r>
+      <w:r>
+        <w:br/>
+      </w:r>
+      <w:r>
+        <w:rPr>
+          <w:rStyle w:val="NormalTok"/>
+        </w:rPr>
+        <w:t xml:space="preserve">dts &lt;-</w:t>
+      </w:r>
+      <w:r>
+        <w:rPr>
+          <w:rStyle w:val="StringTok"/>
+        </w:rPr>
+        <w:t xml:space="preserve"> </w:t>
+      </w:r>
+      <w:r>
+        <w:rPr>
+          <w:rStyle w:val="KeywordTok"/>
+        </w:rPr>
+        <w:t xml:space="preserve">subset</w:t>
+      </w:r>
+      <w:r>
+        <w:rPr>
+          <w:rStyle w:val="NormalTok"/>
+        </w:rPr>
+        <w:t xml:space="preserve">(dts,</w:t>
+      </w:r>
+      <w:r>
+        <w:rPr>
+          <w:rStyle w:val="OperatorTok"/>
+        </w:rPr>
+        <w:t xml:space="preserve">!</w:t>
+      </w:r>
+      <w:r>
+        <w:rPr>
+          <w:rStyle w:val="NormalTok"/>
+        </w:rPr>
+        <w:t xml:space="preserve">LocCode </w:t>
+      </w:r>
+      <w:r>
+        <w:rPr>
+          <w:rStyle w:val="OperatorTok"/>
+        </w:rPr>
+        <w:t xml:space="preserve">%in%</w:t>
+      </w:r>
+      <w:r>
+        <w:rPr>
+          <w:rStyle w:val="StringTok"/>
+        </w:rPr>
+        <w:t xml:space="preserve"> </w:t>
+      </w:r>
+      <w:r>
+        <w:rPr>
+          <w:rStyle w:val="KeywordTok"/>
+        </w:rPr>
+        <w:t xml:space="preserve">c</w:t>
+      </w:r>
+      <w:r>
+        <w:rPr>
+          <w:rStyle w:val="NormalTok"/>
+        </w:rPr>
+        <w:t xml:space="preserve">(</w:t>
+      </w:r>
+      <w:r>
+        <w:rPr>
+          <w:rStyle w:val="StringTok"/>
+        </w:rPr>
+        <w:t xml:space="preserve">"VEN3"</w:t>
+      </w:r>
+      <w:r>
+        <w:rPr>
+          <w:rStyle w:val="NormalTok"/>
+        </w:rPr>
+        <w:t xml:space="preserve">,</w:t>
+      </w:r>
+      <w:r>
+        <w:rPr>
+          <w:rStyle w:val="StringTok"/>
+        </w:rPr>
+        <w:t xml:space="preserve">"VEN7"</w:t>
+      </w:r>
+      <w:r>
+        <w:rPr>
+          <w:rStyle w:val="NormalTok"/>
+        </w:rPr>
+        <w:t xml:space="preserve">,</w:t>
+      </w:r>
+      <w:r>
+        <w:rPr>
+          <w:rStyle w:val="StringTok"/>
+        </w:rPr>
+        <w:t xml:space="preserve">"VEN8"</w:t>
+      </w:r>
+      <w:r>
+        <w:rPr>
+          <w:rStyle w:val="NormalTok"/>
+        </w:rPr>
+        <w:t xml:space="preserve">,</w:t>
+      </w:r>
+      <w:r>
+        <w:rPr>
+          <w:rStyle w:val="StringTok"/>
+        </w:rPr>
+        <w:t xml:space="preserve">"VEN9"</w:t>
+      </w:r>
+      <w:r>
+        <w:rPr>
+          <w:rStyle w:val="NormalTok"/>
+        </w:rPr>
+        <w:t xml:space="preserve">) )</w:t>
+      </w:r>
+      <w:r>
+        <w:br/>
+      </w:r>
+      <w:r>
+        <w:rPr>
+          <w:rStyle w:val="NormalTok"/>
+        </w:rPr>
+        <w:t xml:space="preserve">dts</w:t>
+      </w:r>
+      <w:r>
+        <w:rPr>
+          <w:rStyle w:val="OperatorTok"/>
+        </w:rPr>
+        <w:t xml:space="preserve">$</w:t>
+      </w:r>
+      <w:r>
+        <w:rPr>
+          <w:rStyle w:val="NormalTok"/>
+        </w:rPr>
+        <w:t xml:space="preserve">LocCode &lt;-</w:t>
+      </w:r>
+      <w:r>
+        <w:rPr>
+          <w:rStyle w:val="StringTok"/>
+        </w:rPr>
+        <w:t xml:space="preserve"> </w:t>
+      </w:r>
+      <w:r>
+        <w:rPr>
+          <w:rStyle w:val="KeywordTok"/>
+        </w:rPr>
+        <w:t xml:space="preserve">droplevels</w:t>
+      </w:r>
+      <w:r>
+        <w:rPr>
+          <w:rStyle w:val="NormalTok"/>
+        </w:rPr>
+        <w:t xml:space="preserve">(dts</w:t>
+      </w:r>
+      <w:r>
+        <w:rPr>
+          <w:rStyle w:val="OperatorTok"/>
+        </w:rPr>
+        <w:t xml:space="preserve">$</w:t>
+      </w:r>
+      <w:r>
+        <w:rPr>
+          <w:rStyle w:val="NormalTok"/>
+        </w:rPr>
+        <w:t xml:space="preserve">LocCode)</w:t>
+      </w:r>
+      <w:r>
+        <w:br/>
+      </w:r>
+      <w:r>
+        <w:rPr>
+          <w:rStyle w:val="NormalTok"/>
+        </w:rPr>
+        <w:t xml:space="preserve">dts</w:t>
+      </w:r>
+      <w:r>
+        <w:rPr>
+          <w:rStyle w:val="OperatorTok"/>
+        </w:rPr>
+        <w:t xml:space="preserve">$</w:t>
+      </w:r>
+      <w:r>
+        <w:rPr>
+          <w:rStyle w:val="NormalTok"/>
+        </w:rPr>
+        <w:t xml:space="preserve">IndivGroup &lt;-</w:t>
+      </w:r>
+      <w:r>
+        <w:rPr>
+          <w:rStyle w:val="StringTok"/>
+        </w:rPr>
+        <w:t xml:space="preserve"> </w:t>
+      </w:r>
+      <w:r>
+        <w:rPr>
+          <w:rStyle w:val="KeywordTok"/>
+        </w:rPr>
+        <w:t xml:space="preserve">droplevels</w:t>
+      </w:r>
+      <w:r>
+        <w:rPr>
+          <w:rStyle w:val="NormalTok"/>
+        </w:rPr>
+        <w:t xml:space="preserve">(dts</w:t>
+      </w:r>
+      <w:r>
+        <w:rPr>
+          <w:rStyle w:val="OperatorTok"/>
+        </w:rPr>
+        <w:t xml:space="preserve">$</w:t>
+      </w:r>
+      <w:r>
+        <w:rPr>
+          <w:rStyle w:val="NormalTok"/>
+        </w:rPr>
+        <w:t xml:space="preserve">IndivGroup)</w:t>
       </w:r>
     </w:p>
     <w:p>
       <w:pPr>
-        <w:pStyle w:val="SourceCode"/>
-      </w:pPr>
-      <w:r>
-        <w:rPr>
-          <w:rStyle w:val="NormalTok"/>
-        </w:rPr>
-        <w:t xml:space="preserve">dts</w:t>
-      </w:r>
-      <w:r>
-        <w:rPr>
-          <w:rStyle w:val="OperatorTok"/>
-        </w:rPr>
-        <w:t xml:space="preserve">$</w:t>
-      </w:r>
-      <w:r>
-        <w:rPr>
-          <w:rStyle w:val="NormalTok"/>
-        </w:rPr>
-        <w:t xml:space="preserve">Region &lt;-</w:t>
-      </w:r>
-      <w:r>
-        <w:rPr>
-          <w:rStyle w:val="StringTok"/>
-        </w:rPr>
-        <w:t xml:space="preserve"> </w:t>
-      </w:r>
-      <w:r>
-        <w:rPr>
-          <w:rStyle w:val="KeywordTok"/>
-        </w:rPr>
-        <w:t xml:space="preserve">factor</w:t>
-      </w:r>
-      <w:r>
-        <w:rPr>
-          <w:rStyle w:val="NormalTok"/>
-        </w:rPr>
-        <w:t xml:space="preserve">(dts</w:t>
-      </w:r>
-      <w:r>
-        <w:rPr>
-          <w:rStyle w:val="OperatorTok"/>
-        </w:rPr>
-        <w:t xml:space="preserve">$</w:t>
-      </w:r>
-      <w:r>
-        <w:rPr>
-          <w:rStyle w:val="NormalTok"/>
-        </w:rPr>
-        <w:t xml:space="preserve">Region,</w:t>
-      </w:r>
-      <w:r>
-        <w:rPr>
-          <w:rStyle w:val="DataTypeTok"/>
-        </w:rPr>
-        <w:t xml:space="preserve">levels=</w:t>
-      </w:r>
-      <w:r>
-        <w:rPr>
-          <w:rStyle w:val="KeywordTok"/>
-        </w:rPr>
-        <w:t xml:space="preserve">c</w:t>
-      </w:r>
-      <w:r>
-        <w:rPr>
-          <w:rStyle w:val="NormalTok"/>
-        </w:rPr>
-        <w:t xml:space="preserve">(</w:t>
-      </w:r>
-      <w:r>
-        <w:rPr>
-          <w:rStyle w:val="StringTok"/>
-        </w:rPr>
-        <w:t xml:space="preserve">"main"</w:t>
-      </w:r>
-      <w:r>
-        <w:rPr>
-          <w:rStyle w:val="NormalTok"/>
-        </w:rPr>
-        <w:t xml:space="preserve">,</w:t>
-      </w:r>
-      <w:r>
-        <w:rPr>
-          <w:rStyle w:val="StringTok"/>
-        </w:rPr>
-        <w:t xml:space="preserve">"isl"</w:t>
-      </w:r>
-      <w:r>
-        <w:rPr>
-          <w:rStyle w:val="NormalTok"/>
-        </w:rPr>
-        <w:t xml:space="preserve">))</w:t>
-      </w:r>
-      <w:r>
-        <w:br w:type="textWrapping"/>
-      </w:r>
-      <w:r>
-        <w:rPr>
-          <w:rStyle w:val="NormalTok"/>
-        </w:rPr>
-        <w:t xml:space="preserve">dts &lt;-</w:t>
-      </w:r>
-      <w:r>
-        <w:rPr>
-          <w:rStyle w:val="StringTok"/>
-        </w:rPr>
-        <w:t xml:space="preserve"> </w:t>
-      </w:r>
-      <w:r>
-        <w:rPr>
-          <w:rStyle w:val="KeywordTok"/>
-        </w:rPr>
-        <w:t xml:space="preserve">subset</w:t>
-      </w:r>
-      <w:r>
-        <w:rPr>
-          <w:rStyle w:val="NormalTok"/>
-        </w:rPr>
-        <w:t xml:space="preserve">(dts,</w:t>
-      </w:r>
-      <w:r>
-        <w:rPr>
-          <w:rStyle w:val="OperatorTok"/>
-        </w:rPr>
-        <w:t xml:space="preserve">!</w:t>
-      </w:r>
-      <w:r>
-        <w:rPr>
-          <w:rStyle w:val="NormalTok"/>
-        </w:rPr>
-        <w:t xml:space="preserve">LocCode </w:t>
-      </w:r>
-      <w:r>
-        <w:rPr>
-          <w:rStyle w:val="OperatorTok"/>
-        </w:rPr>
-        <w:t xml:space="preserve">%in%</w:t>
-      </w:r>
-      <w:r>
-        <w:rPr>
-          <w:rStyle w:val="StringTok"/>
-        </w:rPr>
-        <w:t xml:space="preserve"> </w:t>
-      </w:r>
-      <w:r>
-        <w:rPr>
-          <w:rStyle w:val="KeywordTok"/>
-        </w:rPr>
-        <w:t xml:space="preserve">c</w:t>
-      </w:r>
-      <w:r>
-        <w:rPr>
-          <w:rStyle w:val="NormalTok"/>
-        </w:rPr>
-        <w:t xml:space="preserve">(</w:t>
-      </w:r>
-      <w:r>
-        <w:rPr>
-          <w:rStyle w:val="StringTok"/>
-        </w:rPr>
-        <w:t xml:space="preserve">"VEN3"</w:t>
-      </w:r>
-      <w:r>
-        <w:rPr>
-          <w:rStyle w:val="NormalTok"/>
-        </w:rPr>
-        <w:t xml:space="preserve">,</w:t>
-      </w:r>
-      <w:r>
-        <w:rPr>
-          <w:rStyle w:val="StringTok"/>
-        </w:rPr>
-        <w:t xml:space="preserve">"VEN7"</w:t>
-      </w:r>
-      <w:r>
-        <w:rPr>
-          <w:rStyle w:val="NormalTok"/>
-        </w:rPr>
-        <w:t xml:space="preserve">,</w:t>
-      </w:r>
-      <w:r>
-        <w:rPr>
-          <w:rStyle w:val="StringTok"/>
-        </w:rPr>
-        <w:t xml:space="preserve">"VEN8"</w:t>
-      </w:r>
-      <w:r>
-        <w:rPr>
-          <w:rStyle w:val="NormalTok"/>
-        </w:rPr>
-        <w:t xml:space="preserve">,</w:t>
-      </w:r>
-      <w:r>
-        <w:rPr>
-          <w:rStyle w:val="StringTok"/>
-        </w:rPr>
-        <w:t xml:space="preserve">"VEN9"</w:t>
-      </w:r>
-      <w:r>
-        <w:rPr>
-          <w:rStyle w:val="NormalTok"/>
-        </w:rPr>
-        <w:t xml:space="preserve">) )</w:t>
-      </w:r>
-      <w:r>
-        <w:br w:type="textWrapping"/>
-      </w:r>
-      <w:r>
-        <w:rPr>
-          <w:rStyle w:val="NormalTok"/>
-        </w:rPr>
-        <w:t xml:space="preserve">dts</w:t>
-      </w:r>
-      <w:r>
-        <w:rPr>
-          <w:rStyle w:val="OperatorTok"/>
-        </w:rPr>
-        <w:t xml:space="preserve">$</w:t>
-      </w:r>
-      <w:r>
-        <w:rPr>
-          <w:rStyle w:val="NormalTok"/>
-        </w:rPr>
-        <w:t xml:space="preserve">LocCode &lt;-</w:t>
-      </w:r>
-      <w:r>
-        <w:rPr>
-          <w:rStyle w:val="StringTok"/>
-        </w:rPr>
-        <w:t xml:space="preserve"> </w:t>
-      </w:r>
-      <w:r>
-        <w:rPr>
-          <w:rStyle w:val="KeywordTok"/>
-        </w:rPr>
-        <w:t xml:space="preserve">droplevels</w:t>
-      </w:r>
-      <w:r>
-        <w:rPr>
-          <w:rStyle w:val="NormalTok"/>
-        </w:rPr>
-        <w:t xml:space="preserve">(dts</w:t>
-      </w:r>
-      <w:r>
-        <w:rPr>
-          <w:rStyle w:val="OperatorTok"/>
-        </w:rPr>
-        <w:t xml:space="preserve">$</w:t>
-      </w:r>
-      <w:r>
-        <w:rPr>
-          <w:rStyle w:val="NormalTok"/>
-        </w:rPr>
-        <w:t xml:space="preserve">LocCode)</w:t>
-      </w:r>
-      <w:r>
-        <w:br w:type="textWrapping"/>
-      </w:r>
-      <w:r>
-        <w:rPr>
-          <w:rStyle w:val="NormalTok"/>
-        </w:rPr>
-        <w:t xml:space="preserve">dts</w:t>
-      </w:r>
-      <w:r>
-        <w:rPr>
-          <w:rStyle w:val="OperatorTok"/>
-        </w:rPr>
-        <w:t xml:space="preserve">$</w:t>
-      </w:r>
-      <w:r>
-        <w:rPr>
-          <w:rStyle w:val="NormalTok"/>
-        </w:rPr>
-        <w:t xml:space="preserve">IndivGroup &lt;-</w:t>
-      </w:r>
-      <w:r>
-        <w:rPr>
-          <w:rStyle w:val="StringTok"/>
-        </w:rPr>
-        <w:t xml:space="preserve"> </w:t>
-      </w:r>
-      <w:r>
-        <w:rPr>
-          <w:rStyle w:val="KeywordTok"/>
-        </w:rPr>
-        <w:t xml:space="preserve">droplevels</w:t>
-      </w:r>
-      <w:r>
-        <w:rPr>
-          <w:rStyle w:val="NormalTok"/>
-        </w:rPr>
-        <w:t xml:space="preserve">(dts</w:t>
-      </w:r>
-      <w:r>
-        <w:rPr>
-          <w:rStyle w:val="OperatorTok"/>
-        </w:rPr>
-        <w:t xml:space="preserve">$</w:t>
-      </w:r>
-      <w:r>
-        <w:rPr>
-          <w:rStyle w:val="NormalTok"/>
-        </w:rPr>
-        <w:t xml:space="preserve">IndivGroup)</w:t>
+        <w:pStyle w:val="FirstParagraph"/>
+      </w:pPr>
+      <w:r>
+        <w:t xml:space="preserve">Verificamos el histograma de las dos variables (duración de la primera sílaba y duración total). Se observa asimetría marcada e indicios de multimodalidad</w:t>
       </w:r>
     </w:p>
     <w:p>
       <w:pPr>
-        <w:pStyle w:val="FirstParagraph"/>
-      </w:pPr>
-      <w:r>
-        <w:t xml:space="preserve">Verificamos el histograma de las dos variables (duración de la primera sílaba y duración total). Se observa asimetría marcada e indicios de multimodalidad</w:t>
+        <w:pStyle w:val="SourceCode"/>
+      </w:pPr>
+      <w:r>
+        <w:rPr>
+          <w:rStyle w:val="KeywordTok"/>
+        </w:rPr>
+        <w:t xml:space="preserve">layout</w:t>
+      </w:r>
+      <w:r>
+        <w:rPr>
+          <w:rStyle w:val="NormalTok"/>
+        </w:rPr>
+        <w:t xml:space="preserve">(</w:t>
+      </w:r>
+      <w:r>
+        <w:rPr>
+          <w:rStyle w:val="KeywordTok"/>
+        </w:rPr>
+        <w:t xml:space="preserve">matrix</w:t>
+      </w:r>
+      <w:r>
+        <w:rPr>
+          <w:rStyle w:val="NormalTok"/>
+        </w:rPr>
+        <w:t xml:space="preserve">(</w:t>
+      </w:r>
+      <w:r>
+        <w:rPr>
+          <w:rStyle w:val="DecValTok"/>
+        </w:rPr>
+        <w:t xml:space="preserve">1</w:t>
+      </w:r>
+      <w:r>
+        <w:rPr>
+          <w:rStyle w:val="OperatorTok"/>
+        </w:rPr>
+        <w:t xml:space="preserve">:</w:t>
+      </w:r>
+      <w:r>
+        <w:rPr>
+          <w:rStyle w:val="DecValTok"/>
+        </w:rPr>
+        <w:t xml:space="preserve">2</w:t>
+      </w:r>
+      <w:r>
+        <w:rPr>
+          <w:rStyle w:val="NormalTok"/>
+        </w:rPr>
+        <w:t xml:space="preserve">,</w:t>
+      </w:r>
+      <w:r>
+        <w:rPr>
+          <w:rStyle w:val="DataTypeTok"/>
+        </w:rPr>
+        <w:t xml:space="preserve">ncol=</w:t>
+      </w:r>
+      <w:r>
+        <w:rPr>
+          <w:rStyle w:val="DecValTok"/>
+        </w:rPr>
+        <w:t xml:space="preserve">2</w:t>
+      </w:r>
+      <w:r>
+        <w:rPr>
+          <w:rStyle w:val="NormalTok"/>
+        </w:rPr>
+        <w:t xml:space="preserve">))</w:t>
+      </w:r>
+      <w:r>
+        <w:br/>
+      </w:r>
+      <w:r>
+        <w:rPr>
+          <w:rStyle w:val="KeywordTok"/>
+        </w:rPr>
+        <w:t xml:space="preserve">hist</w:t>
+      </w:r>
+      <w:r>
+        <w:rPr>
+          <w:rStyle w:val="NormalTok"/>
+        </w:rPr>
+        <w:t xml:space="preserve">(dts</w:t>
+      </w:r>
+      <w:r>
+        <w:rPr>
+          <w:rStyle w:val="OperatorTok"/>
+        </w:rPr>
+        <w:t xml:space="preserve">$</w:t>
+      </w:r>
+      <w:r>
+        <w:rPr>
+          <w:rStyle w:val="NormalTok"/>
+        </w:rPr>
+        <w:t xml:space="preserve">Tcall_dur,</w:t>
+      </w:r>
+      <w:r>
+        <w:rPr>
+          <w:rStyle w:val="DataTypeTok"/>
+        </w:rPr>
+        <w:t xml:space="preserve">main=</w:t>
+      </w:r>
+      <w:r>
+        <w:rPr>
+          <w:rStyle w:val="StringTok"/>
+        </w:rPr>
+        <w:t xml:space="preserve">"Tcall"</w:t>
+      </w:r>
+      <w:r>
+        <w:rPr>
+          <w:rStyle w:val="NormalTok"/>
+        </w:rPr>
+        <w:t xml:space="preserve">,</w:t>
+      </w:r>
+      <w:r>
+        <w:rPr>
+          <w:rStyle w:val="DataTypeTok"/>
+        </w:rPr>
+        <w:t xml:space="preserve">ylab=</w:t>
+      </w:r>
+      <w:r>
+        <w:rPr>
+          <w:rStyle w:val="StringTok"/>
+        </w:rPr>
+        <w:t xml:space="preserve">"Frequencia"</w:t>
+      </w:r>
+      <w:r>
+        <w:rPr>
+          <w:rStyle w:val="NormalTok"/>
+        </w:rPr>
+        <w:t xml:space="preserve">)</w:t>
+      </w:r>
+      <w:r>
+        <w:br/>
+      </w:r>
+      <w:r>
+        <w:rPr>
+          <w:rStyle w:val="KeywordTok"/>
+        </w:rPr>
+        <w:t xml:space="preserve">hist</w:t>
+      </w:r>
+      <w:r>
+        <w:rPr>
+          <w:rStyle w:val="NormalTok"/>
+        </w:rPr>
+        <w:t xml:space="preserve">(dts</w:t>
+      </w:r>
+      <w:r>
+        <w:rPr>
+          <w:rStyle w:val="OperatorTok"/>
+        </w:rPr>
+        <w:t xml:space="preserve">$</w:t>
+      </w:r>
+      <w:r>
+        <w:rPr>
+          <w:rStyle w:val="NormalTok"/>
+        </w:rPr>
+        <w:t xml:space="preserve">S1_dur,</w:t>
+      </w:r>
+      <w:r>
+        <w:rPr>
+          <w:rStyle w:val="DataTypeTok"/>
+        </w:rPr>
+        <w:t xml:space="preserve">main=</w:t>
+      </w:r>
+      <w:r>
+        <w:rPr>
+          <w:rStyle w:val="StringTok"/>
+        </w:rPr>
+        <w:t xml:space="preserve">"S1"</w:t>
+      </w:r>
+      <w:r>
+        <w:rPr>
+          <w:rStyle w:val="NormalTok"/>
+        </w:rPr>
+        <w:t xml:space="preserve">,</w:t>
+      </w:r>
+      <w:r>
+        <w:rPr>
+          <w:rStyle w:val="DataTypeTok"/>
+        </w:rPr>
+        <w:t xml:space="preserve">ylab=</w:t>
+      </w:r>
+      <w:r>
+        <w:rPr>
+          <w:rStyle w:val="StringTok"/>
+        </w:rPr>
+        <w:t xml:space="preserve">"Frecuencia"</w:t>
+      </w:r>
+      <w:r>
+        <w:rPr>
+          <w:rStyle w:val="NormalTok"/>
+        </w:rPr>
+        <w:t xml:space="preserve">)</w:t>
       </w:r>
     </w:p>
     <w:p>
       <w:pPr>
-        <w:pStyle w:val="SourceCode"/>
-      </w:pPr>
-      <w:r>
-        <w:rPr>
-          <w:rStyle w:val="KeywordTok"/>
-        </w:rPr>
-        <w:t xml:space="preserve">layout</w:t>
-      </w:r>
-      <w:r>
-        <w:rPr>
-          <w:rStyle w:val="NormalTok"/>
-        </w:rPr>
-        <w:t xml:space="preserve">(</w:t>
-      </w:r>
-      <w:r>
-        <w:rPr>
-          <w:rStyle w:val="KeywordTok"/>
-        </w:rPr>
-        <w:t xml:space="preserve">matrix</w:t>
-      </w:r>
-      <w:r>
-        <w:rPr>
-          <w:rStyle w:val="NormalTok"/>
-        </w:rPr>
-        <w:t xml:space="preserve">(</w:t>
-      </w:r>
-      <w:r>
-        <w:rPr>
-          <w:rStyle w:val="DecValTok"/>
-        </w:rPr>
-        <w:t xml:space="preserve">1</w:t>
-      </w:r>
-      <w:r>
-        <w:rPr>
-          <w:rStyle w:val="OperatorTok"/>
-        </w:rPr>
-        <w:t xml:space="preserve">:</w:t>
-      </w:r>
-      <w:r>
-        <w:rPr>
-          <w:rStyle w:val="DecValTok"/>
-        </w:rPr>
-        <w:t xml:space="preserve">2</w:t>
-      </w:r>
-      <w:r>
-        <w:rPr>
-          <w:rStyle w:val="NormalTok"/>
-        </w:rPr>
-        <w:t xml:space="preserve">,</w:t>
-      </w:r>
-      <w:r>
-        <w:rPr>
-          <w:rStyle w:val="DataTypeTok"/>
-        </w:rPr>
-        <w:t xml:space="preserve">ncol=</w:t>
-      </w:r>
-      <w:r>
-        <w:rPr>
-          <w:rStyle w:val="DecValTok"/>
-        </w:rPr>
-        <w:t xml:space="preserve">2</w:t>
-      </w:r>
-      <w:r>
-        <w:rPr>
-          <w:rStyle w:val="NormalTok"/>
-        </w:rPr>
-        <w:t xml:space="preserve">))</w:t>
-      </w:r>
-      <w:r>
-        <w:br w:type="textWrapping"/>
-      </w:r>
-      <w:r>
-        <w:rPr>
-          <w:rStyle w:val="KeywordTok"/>
-        </w:rPr>
-        <w:t xml:space="preserve">hist</w:t>
-      </w:r>
-      <w:r>
-        <w:rPr>
-          <w:rStyle w:val="NormalTok"/>
-        </w:rPr>
-        <w:t xml:space="preserve">(dts</w:t>
-      </w:r>
-      <w:r>
-        <w:rPr>
-          <w:rStyle w:val="OperatorTok"/>
-        </w:rPr>
-        <w:t xml:space="preserve">$</w:t>
-      </w:r>
-      <w:r>
-        <w:rPr>
-          <w:rStyle w:val="NormalTok"/>
-        </w:rPr>
-        <w:t xml:space="preserve">Tcall_dur,</w:t>
-      </w:r>
-      <w:r>
-        <w:rPr>
-          <w:rStyle w:val="DataTypeTok"/>
-        </w:rPr>
-        <w:t xml:space="preserve">main=</w:t>
-      </w:r>
-      <w:r>
-        <w:rPr>
-          <w:rStyle w:val="StringTok"/>
-        </w:rPr>
-        <w:t xml:space="preserve">"Tcall"</w:t>
-      </w:r>
-      <w:r>
-        <w:rPr>
-          <w:rStyle w:val="NormalTok"/>
-        </w:rPr>
-        <w:t xml:space="preserve">,</w:t>
-      </w:r>
-      <w:r>
-        <w:rPr>
-          <w:rStyle w:val="DataTypeTok"/>
-        </w:rPr>
-        <w:t xml:space="preserve">ylab=</w:t>
-      </w:r>
-      <w:r>
-        <w:rPr>
-          <w:rStyle w:val="StringTok"/>
-        </w:rPr>
-        <w:t xml:space="preserve">"Frequencia"</w:t>
-      </w:r>
-      <w:r>
-        <w:rPr>
-          <w:rStyle w:val="NormalTok"/>
-        </w:rPr>
-        <w:t xml:space="preserve">)</w:t>
-      </w:r>
-      <w:r>
-        <w:br w:type="textWrapping"/>
-      </w:r>
-      <w:r>
-        <w:rPr>
-          <w:rStyle w:val="KeywordTok"/>
-        </w:rPr>
-        <w:t xml:space="preserve">hist</w:t>
-      </w:r>
-      <w:r>
-        <w:rPr>
-          <w:rStyle w:val="NormalTok"/>
-        </w:rPr>
-        <w:t xml:space="preserve">(dts</w:t>
-      </w:r>
-      <w:r>
-        <w:rPr>
-          <w:rStyle w:val="OperatorTok"/>
-        </w:rPr>
-        <w:t xml:space="preserve">$</w:t>
-      </w:r>
-      <w:r>
-        <w:rPr>
-          <w:rStyle w:val="NormalTok"/>
-        </w:rPr>
-        <w:t xml:space="preserve">S1_dur,</w:t>
-      </w:r>
-      <w:r>
-        <w:rPr>
-          <w:rStyle w:val="DataTypeTok"/>
-        </w:rPr>
-        <w:t xml:space="preserve">main=</w:t>
-      </w:r>
-      <w:r>
-        <w:rPr>
-          <w:rStyle w:val="StringTok"/>
-        </w:rPr>
-        <w:t xml:space="preserve">"S1"</w:t>
-      </w:r>
-      <w:r>
-        <w:rPr>
-          <w:rStyle w:val="NormalTok"/>
-        </w:rPr>
-        <w:t xml:space="preserve">,</w:t>
-      </w:r>
-      <w:r>
-        <w:rPr>
-          <w:rStyle w:val="DataTypeTok"/>
-        </w:rPr>
-        <w:t xml:space="preserve">ylab=</w:t>
-      </w:r>
-      <w:r>
-        <w:rPr>
-          <w:rStyle w:val="StringTok"/>
-        </w:rPr>
-        <w:t xml:space="preserve">"Frecuencia"</w:t>
-      </w:r>
-      <w:r>
-        <w:rPr>
-          <w:rStyle w:val="NormalTok"/>
-        </w:rPr>
-        <w:t xml:space="preserve">)</w:t>
-      </w:r>
-    </w:p>
-    <w:p>
-      <w:pPr>
         <w:pStyle w:val="FirstParagraph"/>
       </w:pPr>
       <w:r>
         <w:drawing>
           <wp:inline>
-            <wp:extent cx="5334000" cy="4267200"/>
+            <wp:extent cx="4620126" cy="3696101"/>
             <wp:effectExtent b="0" l="0" r="0" t="0"/>
             <wp:docPr descr="" title="" id="1" name="Picture"/>
             <a:graphic>
@@ -809,7 +808,7 @@
                     </pic:cNvPicPr>
                   </pic:nvPicPr>
                   <pic:blipFill>
-                    <a:blip r:embed="rId21"/>
+                    <a:blip r:embed="rId20"/>
                     <a:stretch>
                       <a:fillRect/>
                     </a:stretch>
@@ -817,7 +816,7 @@
                   <pic:spPr bwMode="auto">
                     <a:xfrm>
                       <a:off x="0" y="0"/>
-                      <a:ext cx="5334000" cy="4267200"/>
+                      <a:ext cx="4620126" cy="3696101"/>
                     </a:xfrm>
                     <a:prstGeom prst="rect">
                       <a:avLst/>
@@ -964,7 +963,7 @@
       <w:r>
         <w:drawing>
           <wp:inline>
-            <wp:extent cx="5334000" cy="4267200"/>
+            <wp:extent cx="4620126" cy="3696101"/>
             <wp:effectExtent b="0" l="0" r="0" t="0"/>
             <wp:docPr descr="" title="" id="1" name="Picture"/>
             <a:graphic>
@@ -977,7 +976,7 @@
                     </pic:cNvPicPr>
                   </pic:nvPicPr>
                   <pic:blipFill>
-                    <a:blip r:embed="rId22"/>
+                    <a:blip r:embed="rId21"/>
                     <a:stretch>
                       <a:fillRect/>
                     </a:stretch>
@@ -985,7 +984,7 @@
                   <pic:spPr bwMode="auto">
                     <a:xfrm>
                       <a:off x="0" y="0"/>
-                      <a:ext cx="5334000" cy="4267200"/>
+                      <a:ext cx="4620126" cy="3696101"/>
                     </a:xfrm>
                     <a:prstGeom prst="rect">
                       <a:avLst/>
@@ -1132,7 +1131,7 @@
       <w:r>
         <w:drawing>
           <wp:inline>
-            <wp:extent cx="5334000" cy="4267200"/>
+            <wp:extent cx="4620126" cy="3696101"/>
             <wp:effectExtent b="0" l="0" r="0" t="0"/>
             <wp:docPr descr="" title="" id="1" name="Picture"/>
             <a:graphic>
@@ -1145,7 +1144,7 @@
                     </pic:cNvPicPr>
                   </pic:nvPicPr>
                   <pic:blipFill>
-                    <a:blip r:embed="rId23"/>
+                    <a:blip r:embed="rId22"/>
                     <a:stretch>
                       <a:fillRect/>
                     </a:stretch>
@@ -1153,7 +1152,7 @@
                   <pic:spPr bwMode="auto">
                     <a:xfrm>
                       <a:off x="0" y="0"/>
-                      <a:ext cx="5334000" cy="4267200"/>
+                      <a:ext cx="4620126" cy="3696101"/>
                     </a:xfrm>
                     <a:prstGeom prst="rect">
                       <a:avLst/>
@@ -1172,15 +1171,15 @@
         </w:drawing>
       </w:r>
     </w:p>
+    <w:bookmarkEnd w:id="23"/>
+    <w:bookmarkStart w:id="29" w:name="ajuste-de-modelos"/>
     <w:p>
       <w:pPr>
         <w:pStyle w:val="Heading2"/>
       </w:pPr>
-      <w:bookmarkStart w:id="24" w:name="ajuste-de-modelos"/>
       <w:r>
         <w:t xml:space="preserve">Ajuste de modelos</w:t>
       </w:r>
-      <w:bookmarkEnd w:id="24"/>
     </w:p>
     <w:p>
       <w:pPr>
@@ -1210,7 +1209,7 @@
       <w:tblPr>
         <w:tblStyle w:val="Table"/>
         <w:tblW w:type="pct" w:w="0.0"/>
-        <w:tblLook w:firstRow="1"/>
+        <w:tblLook w:firstRow="1" w:lastRow="0" w:firstColumn="0" w:lastColumn="0" w:noHBand="0" w:noVBand="0"/>
       </w:tblPr>
       <w:tblGrid/>
       <w:tr>
@@ -1700,7 +1699,7 @@
         <w:t xml:space="preserve">)</w:t>
       </w:r>
       <w:r>
-        <w:br w:type="textWrapping"/>
+        <w:br/>
       </w:r>
       <w:r>
         <w:rPr>
@@ -1799,10 +1798,10 @@
         <w:t xml:space="preserve">)</w:t>
       </w:r>
       <w:r>
-        <w:br w:type="textWrapping"/>
-      </w:r>
-      <w:r>
-        <w:br w:type="textWrapping"/>
+        <w:br/>
+      </w:r>
+      <w:r>
+        <w:br/>
       </w:r>
       <w:r>
         <w:rPr>
@@ -1871,7 +1870,7 @@
         <w:t xml:space="preserve">IndivGroup)</w:t>
       </w:r>
       <w:r>
-        <w:br w:type="textWrapping"/>
+        <w:br/>
       </w:r>
       <w:r>
         <w:rPr>
@@ -1940,10 +1939,10 @@
         <w:t xml:space="preserve">IndivGroup)</w:t>
       </w:r>
       <w:r>
-        <w:br w:type="textWrapping"/>
-      </w:r>
-      <w:r>
-        <w:br w:type="textWrapping"/>
+        <w:br/>
+      </w:r>
+      <w:r>
+        <w:br/>
       </w:r>
       <w:r>
         <w:rPr>
@@ -2024,7 +2023,7 @@
         <w:t xml:space="preserve">IndivGroup)</w:t>
       </w:r>
       <w:r>
-        <w:br w:type="textWrapping"/>
+        <w:br/>
       </w:r>
       <w:r>
         <w:rPr>
@@ -2105,10 +2104,10 @@
         <w:t xml:space="preserve">IndivGroup)</w:t>
       </w:r>
       <w:r>
-        <w:br w:type="textWrapping"/>
-      </w:r>
-      <w:r>
-        <w:br w:type="textWrapping"/>
+        <w:br/>
+      </w:r>
+      <w:r>
+        <w:br/>
       </w:r>
       <w:r>
         <w:rPr>
@@ -2183,7 +2182,7 @@
         <w:t xml:space="preserve">Region))</w:t>
       </w:r>
       <w:r>
-        <w:br w:type="textWrapping"/>
+        <w:br/>
       </w:r>
       <w:r>
         <w:rPr>
@@ -2258,7 +2257,7 @@
         <w:t xml:space="preserve">Region))</w:t>
       </w:r>
       <w:r>
-        <w:br w:type="textWrapping"/>
+        <w:br/>
       </w:r>
       <w:r>
         <w:rPr>
@@ -2333,7 +2332,7 @@
         <w:t xml:space="preserve">Region))</w:t>
       </w:r>
       <w:r>
-        <w:br w:type="textWrapping"/>
+        <w:br/>
       </w:r>
       <w:r>
         <w:rPr>
@@ -2408,7 +2407,7 @@
         <w:t xml:space="preserve">Region))</w:t>
       </w:r>
       <w:r>
-        <w:br w:type="textWrapping"/>
+        <w:br/>
       </w:r>
       <w:r>
         <w:rPr>
@@ -2483,7 +2482,7 @@
         <w:t xml:space="preserve">Region))</w:t>
       </w:r>
       <w:r>
-        <w:br w:type="textWrapping"/>
+        <w:br/>
       </w:r>
       <w:r>
         <w:rPr>
@@ -2558,10 +2557,10 @@
         <w:t xml:space="preserve">Region))</w:t>
       </w:r>
       <w:r>
-        <w:br w:type="textWrapping"/>
-      </w:r>
-      <w:r>
-        <w:br w:type="textWrapping"/>
+        <w:br/>
+      </w:r>
+      <w:r>
+        <w:br/>
       </w:r>
       <w:r>
         <w:rPr>
@@ -2666,7 +2665,7 @@
         <w:t xml:space="preserve">)</w:t>
       </w:r>
       <w:r>
-        <w:br w:type="textWrapping"/>
+        <w:br/>
       </w:r>
       <w:r>
         <w:rPr>
@@ -2765,10 +2764,10 @@
         <w:t xml:space="preserve">)</w:t>
       </w:r>
       <w:r>
-        <w:br w:type="textWrapping"/>
-      </w:r>
-      <w:r>
-        <w:br w:type="textWrapping"/>
+        <w:br/>
+      </w:r>
+      <w:r>
+        <w:br/>
       </w:r>
       <w:r>
         <w:rPr>
@@ -2837,7 +2836,7 @@
         <w:t xml:space="preserve">IndivGroup)</w:t>
       </w:r>
       <w:r>
-        <w:br w:type="textWrapping"/>
+        <w:br/>
       </w:r>
       <w:r>
         <w:rPr>
@@ -2906,10 +2905,10 @@
         <w:t xml:space="preserve">IndivGroup)</w:t>
       </w:r>
       <w:r>
-        <w:br w:type="textWrapping"/>
-      </w:r>
-      <w:r>
-        <w:br w:type="textWrapping"/>
+        <w:br/>
+      </w:r>
+      <w:r>
+        <w:br/>
       </w:r>
       <w:r>
         <w:rPr>
@@ -2990,7 +2989,7 @@
         <w:t xml:space="preserve">IndivGroup)</w:t>
       </w:r>
       <w:r>
-        <w:br w:type="textWrapping"/>
+        <w:br/>
       </w:r>
       <w:r>
         <w:rPr>
@@ -3071,10 +3070,10 @@
         <w:t xml:space="preserve">IndivGroup)</w:t>
       </w:r>
       <w:r>
-        <w:br w:type="textWrapping"/>
-      </w:r>
-      <w:r>
-        <w:br w:type="textWrapping"/>
+        <w:br/>
+      </w:r>
+      <w:r>
+        <w:br/>
       </w:r>
       <w:r>
         <w:rPr>
@@ -3149,7 +3148,7 @@
         <w:t xml:space="preserve">Region))</w:t>
       </w:r>
       <w:r>
-        <w:br w:type="textWrapping"/>
+        <w:br/>
       </w:r>
       <w:r>
         <w:rPr>
@@ -3224,7 +3223,7 @@
         <w:t xml:space="preserve">Region))</w:t>
       </w:r>
       <w:r>
-        <w:br w:type="textWrapping"/>
+        <w:br/>
       </w:r>
       <w:r>
         <w:rPr>
@@ -3299,7 +3298,7 @@
         <w:t xml:space="preserve">Region))</w:t>
       </w:r>
       <w:r>
-        <w:br w:type="textWrapping"/>
+        <w:br/>
       </w:r>
       <w:r>
         <w:rPr>
@@ -3374,7 +3373,7 @@
         <w:t xml:space="preserve">Region))</w:t>
       </w:r>
       <w:r>
-        <w:br w:type="textWrapping"/>
+        <w:br/>
       </w:r>
       <w:r>
         <w:rPr>
@@ -3449,7 +3448,7 @@
         <w:t xml:space="preserve">Region))</w:t>
       </w:r>
       <w:r>
-        <w:br w:type="textWrapping"/>
+        <w:br/>
       </w:r>
       <w:r>
         <w:rPr>
@@ -3561,7 +3560,7 @@
         <w:t xml:space="preserve">(S000,S100,S010,S110,S020,S120,</w:t>
       </w:r>
       <w:r>
-        <w:br w:type="textWrapping"/>
+        <w:br/>
       </w:r>
       <w:r>
         <w:rPr>
@@ -3570,7 +3569,7 @@
         <w:t xml:space="preserve">  S001,S101,S011,S111,S021,S121)</w:t>
       </w:r>
       <w:r>
-        <w:br w:type="textWrapping"/>
+        <w:br/>
       </w:r>
       <w:r>
         <w:rPr>
@@ -3597,7 +3596,7 @@
         <w:t xml:space="preserve">(T000,T100,T010,T110,T020,T120,</w:t>
       </w:r>
       <w:r>
-        <w:br w:type="textWrapping"/>
+        <w:br/>
       </w:r>
       <w:r>
         <w:rPr>
@@ -3697,7 +3696,7 @@
         <w:t xml:space="preserve">]))</w:t>
       </w:r>
       <w:r>
-        <w:br w:type="textWrapping"/>
+        <w:br/>
       </w:r>
       <w:r>
         <w:rPr>
@@ -3778,15 +3777,14 @@
         <w:t xml:space="preserve">]))</w:t>
       </w:r>
     </w:p>
+    <w:bookmarkStart w:id="25" w:name="resultados-para-s1"/>
     <w:p>
       <w:pPr>
         <w:pStyle w:val="Heading3"/>
       </w:pPr>
-      <w:bookmarkStart w:id="25" w:name="resultados-para-s1"/>
       <w:r>
         <w:t xml:space="preserve">Resultados para S1</w:t>
       </w:r>
-      <w:bookmarkEnd w:id="25"/>
     </w:p>
     <w:p>
       <w:pPr>
@@ -3891,7 +3889,7 @@
         <w:t xml:space="preserve">##      df       AIC  delta.AIC</w:t>
       </w:r>
       <w:r>
-        <w:br w:type="textWrapping"/>
+        <w:br/>
       </w:r>
       <w:r>
         <w:rPr>
@@ -3900,7 +3898,7 @@
         <w:t xml:space="preserve">## S111  6 -752.3977  0.0000000</w:t>
       </w:r>
       <w:r>
-        <w:br w:type="textWrapping"/>
+        <w:br/>
       </w:r>
       <w:r>
         <w:rPr>
@@ -3909,7 +3907,7 @@
         <w:t xml:space="preserve">## S011  5 -752.1884  0.2093672</w:t>
       </w:r>
       <w:r>
-        <w:br w:type="textWrapping"/>
+        <w:br/>
       </w:r>
       <w:r>
         <w:rPr>
@@ -3918,7 +3916,7 @@
         <w:t xml:space="preserve">## S121  7 -750.3977  2.0000006</w:t>
       </w:r>
       <w:r>
-        <w:br w:type="textWrapping"/>
+        <w:br/>
       </w:r>
       <w:r>
         <w:rPr>
@@ -3927,7 +3925,7 @@
         <w:t xml:space="preserve">## S021  6 -750.1884  2.2093677</w:t>
       </w:r>
       <w:r>
-        <w:br w:type="textWrapping"/>
+        <w:br/>
       </w:r>
       <w:r>
         <w:rPr>
@@ -3936,7 +3934,7 @@
         <w:t xml:space="preserve">## S110  5 -729.8144 22.5833546</w:t>
       </w:r>
       <w:r>
-        <w:br w:type="textWrapping"/>
+        <w:br/>
       </w:r>
       <w:r>
         <w:rPr>
@@ -3945,7 +3943,7 @@
         <w:t xml:space="preserve">## S010  4 -729.6094 22.7882708</w:t>
       </w:r>
       <w:r>
-        <w:br w:type="textWrapping"/>
+        <w:br/>
       </w:r>
       <w:r>
         <w:rPr>
@@ -3954,7 +3952,7 @@
         <w:t xml:space="preserve">## S120  6 -727.8144 24.5833550</w:t>
       </w:r>
       <w:r>
-        <w:br w:type="textWrapping"/>
+        <w:br/>
       </w:r>
       <w:r>
         <w:rPr>
@@ -3963,7 +3961,7 @@
         <w:t xml:space="preserve">## S020  5 -727.6094 24.7882714</w:t>
       </w:r>
       <w:r>
-        <w:br w:type="textWrapping"/>
+        <w:br/>
       </w:r>
       <w:r>
         <w:rPr>
@@ -3972,7 +3970,7 @@
         <w:t xml:space="preserve">## S101  5 -697.5357 54.8620382</w:t>
       </w:r>
       <w:r>
-        <w:br w:type="textWrapping"/>
+        <w:br/>
       </w:r>
       <w:r>
         <w:rPr>
@@ -3981,7 +3979,7 @@
         <w:t xml:space="preserve">## S001  4 -677.9722 74.4255087</w:t>
       </w:r>
       <w:r>
-        <w:br w:type="textWrapping"/>
+        <w:br/>
       </w:r>
       <w:r>
         <w:rPr>
@@ -3990,7 +3988,7 @@
         <w:t xml:space="preserve">## S100  4 -674.7096 77.6881583</w:t>
       </w:r>
       <w:r>
-        <w:br w:type="textWrapping"/>
+        <w:br/>
       </w:r>
       <w:r>
         <w:rPr>
@@ -4035,7 +4033,7 @@
         <w:t xml:space="preserve">## Linear mixed-effects model fit by maximum likelihood</w:t>
       </w:r>
       <w:r>
-        <w:br w:type="textWrapping"/>
+        <w:br/>
       </w:r>
       <w:r>
         <w:rPr>
@@ -4044,7 +4042,7 @@
         <w:t xml:space="preserve">##  Data: dts </w:t>
       </w:r>
       <w:r>
-        <w:br w:type="textWrapping"/>
+        <w:br/>
       </w:r>
       <w:r>
         <w:rPr>
@@ -4053,7 +4051,7 @@
         <w:t xml:space="preserve">##         AIC       BIC   logLik</w:t>
       </w:r>
       <w:r>
-        <w:br w:type="textWrapping"/>
+        <w:br/>
       </w:r>
       <w:r>
         <w:rPr>
@@ -4062,7 +4060,7 @@
         <w:t xml:space="preserve">##   -752.3977 -721.2899 382.1989</w:t>
       </w:r>
       <w:r>
-        <w:br w:type="textWrapping"/>
+        <w:br/>
       </w:r>
       <w:r>
         <w:rPr>
@@ -4071,7 +4069,7 @@
         <w:t xml:space="preserve">## </w:t>
       </w:r>
       <w:r>
-        <w:br w:type="textWrapping"/>
+        <w:br/>
       </w:r>
       <w:r>
         <w:rPr>
@@ -4080,7 +4078,7 @@
         <w:t xml:space="preserve">## Random effects:</w:t>
       </w:r>
       <w:r>
-        <w:br w:type="textWrapping"/>
+        <w:br/>
       </w:r>
       <w:r>
         <w:rPr>
@@ -4089,7 +4087,7 @@
         <w:t xml:space="preserve">##  Formula: ~1 | LocCode</w:t>
       </w:r>
       <w:r>
-        <w:br w:type="textWrapping"/>
+        <w:br/>
       </w:r>
       <w:r>
         <w:rPr>
@@ -4098,7 +4096,7 @@
         <w:t xml:space="preserve">##         (Intercept)</w:t>
       </w:r>
       <w:r>
-        <w:br w:type="textWrapping"/>
+        <w:br/>
       </w:r>
       <w:r>
         <w:rPr>
@@ -4107,7 +4105,7 @@
         <w:t xml:space="preserve">## StdDev:   0.1980626</w:t>
       </w:r>
       <w:r>
-        <w:br w:type="textWrapping"/>
+        <w:br/>
       </w:r>
       <w:r>
         <w:rPr>
@@ -4116,7 +4114,7 @@
         <w:t xml:space="preserve">## </w:t>
       </w:r>
       <w:r>
-        <w:br w:type="textWrapping"/>
+        <w:br/>
       </w:r>
       <w:r>
         <w:rPr>
@@ -4125,7 +4123,7 @@
         <w:t xml:space="preserve">##  Formula: ~1 | IndivGroup %in% LocCode</w:t>
       </w:r>
       <w:r>
-        <w:br w:type="textWrapping"/>
+        <w:br/>
       </w:r>
       <w:r>
         <w:rPr>
@@ -4134,7 +4132,7 @@
         <w:t xml:space="preserve">##         (Intercept)  Residual</w:t>
       </w:r>
       <w:r>
-        <w:br w:type="textWrapping"/>
+        <w:br/>
       </w:r>
       <w:r>
         <w:rPr>
@@ -4143,7 +4141,7 @@
         <w:t xml:space="preserve">## StdDev:   0.1583451 0.1495826</w:t>
       </w:r>
       <w:r>
-        <w:br w:type="textWrapping"/>
+        <w:br/>
       </w:r>
       <w:r>
         <w:rPr>
@@ -4152,7 +4150,7 @@
         <w:t xml:space="preserve">## </w:t>
       </w:r>
       <w:r>
-        <w:br w:type="textWrapping"/>
+        <w:br/>
       </w:r>
       <w:r>
         <w:rPr>
@@ -4161,7 +4159,7 @@
         <w:t xml:space="preserve">## Variance function:</w:t>
       </w:r>
       <w:r>
-        <w:br w:type="textWrapping"/>
+        <w:br/>
       </w:r>
       <w:r>
         <w:rPr>
@@ -4170,7 +4168,7 @@
         <w:t xml:space="preserve">##  Structure: Different standard deviations per stratum</w:t>
       </w:r>
       <w:r>
-        <w:br w:type="textWrapping"/>
+        <w:br/>
       </w:r>
       <w:r>
         <w:rPr>
@@ -4179,7 +4177,7 @@
         <w:t xml:space="preserve">##  Formula: ~1 | Region </w:t>
       </w:r>
       <w:r>
-        <w:br w:type="textWrapping"/>
+        <w:br/>
       </w:r>
       <w:r>
         <w:rPr>
@@ -4188,7 +4186,7 @@
         <w:t xml:space="preserve">##  Parameter estimates:</w:t>
       </w:r>
       <w:r>
-        <w:br w:type="textWrapping"/>
+        <w:br/>
       </w:r>
       <w:r>
         <w:rPr>
@@ -4197,7 +4195,7 @@
         <w:t xml:space="preserve">##      isl     main </w:t>
       </w:r>
       <w:r>
-        <w:br w:type="textWrapping"/>
+        <w:br/>
       </w:r>
       <w:r>
         <w:rPr>
@@ -4206,7 +4204,7 @@
         <w:t xml:space="preserve">## 1.000000 1.221859 </w:t>
       </w:r>
       <w:r>
-        <w:br w:type="textWrapping"/>
+        <w:br/>
       </w:r>
       <w:r>
         <w:rPr>
@@ -4215,7 +4213,7 @@
         <w:t xml:space="preserve">## Fixed effects: log(S1_dur) ~ Region </w:t>
       </w:r>
       <w:r>
-        <w:br w:type="textWrapping"/>
+        <w:br/>
       </w:r>
       <w:r>
         <w:rPr>
@@ -4224,7 +4222,7 @@
         <w:t xml:space="preserve">##                  Value  Std.Error   DF    t-value p-value</w:t>
       </w:r>
       <w:r>
-        <w:br w:type="textWrapping"/>
+        <w:br/>
       </w:r>
       <w:r>
         <w:rPr>
@@ -4233,7 +4231,7 @@
         <w:t xml:space="preserve">## (Intercept) -2.2595704 0.09608198 1226 -23.517108   0.000</w:t>
       </w:r>
       <w:r>
-        <w:br w:type="textWrapping"/>
+        <w:br/>
       </w:r>
       <w:r>
         <w:rPr>
@@ -4242,7 +4240,7 @@
         <w:t xml:space="preserve">## Regionisl    0.2127516 0.13400374    8   1.587654   0.151</w:t>
       </w:r>
       <w:r>
-        <w:br w:type="textWrapping"/>
+        <w:br/>
       </w:r>
       <w:r>
         <w:rPr>
@@ -4251,7 +4249,7 @@
         <w:t xml:space="preserve">##  Correlation: </w:t>
       </w:r>
       <w:r>
-        <w:br w:type="textWrapping"/>
+        <w:br/>
       </w:r>
       <w:r>
         <w:rPr>
@@ -4260,7 +4258,7 @@
         <w:t xml:space="preserve">##           (Intr)</w:t>
       </w:r>
       <w:r>
-        <w:br w:type="textWrapping"/>
+        <w:br/>
       </w:r>
       <w:r>
         <w:rPr>
@@ -4269,7 +4267,7 @@
         <w:t xml:space="preserve">## Regionisl -0.717</w:t>
       </w:r>
       <w:r>
-        <w:br w:type="textWrapping"/>
+        <w:br/>
       </w:r>
       <w:r>
         <w:rPr>
@@ -4278,7 +4276,7 @@
         <w:t xml:space="preserve">## </w:t>
       </w:r>
       <w:r>
-        <w:br w:type="textWrapping"/>
+        <w:br/>
       </w:r>
       <w:r>
         <w:rPr>
@@ -4287,7 +4285,7 @@
         <w:t xml:space="preserve">## Standardized Within-Group Residuals:</w:t>
       </w:r>
       <w:r>
-        <w:br w:type="textWrapping"/>
+        <w:br/>
       </w:r>
       <w:r>
         <w:rPr>
@@ -4296,7 +4294,7 @@
         <w:t xml:space="preserve">##         Min          Q1         Med          Q3         Max </w:t>
       </w:r>
       <w:r>
-        <w:br w:type="textWrapping"/>
+        <w:br/>
       </w:r>
       <w:r>
         <w:rPr>
@@ -4305,7 +4303,7 @@
         <w:t xml:space="preserve">## -4.16922331 -0.58164784 -0.05387406  0.51619096  4.37313849 </w:t>
       </w:r>
       <w:r>
-        <w:br w:type="textWrapping"/>
+        <w:br/>
       </w:r>
       <w:r>
         <w:rPr>
@@ -4314,7 +4312,7 @@
         <w:t xml:space="preserve">## </w:t>
       </w:r>
       <w:r>
-        <w:br w:type="textWrapping"/>
+        <w:br/>
       </w:r>
       <w:r>
         <w:rPr>
@@ -4323,7 +4321,7 @@
         <w:t xml:space="preserve">## Number of Observations: 1319</w:t>
       </w:r>
       <w:r>
-        <w:br w:type="textWrapping"/>
+        <w:br/>
       </w:r>
       <w:r>
         <w:rPr>
@@ -4332,7 +4330,7 @@
         <w:t xml:space="preserve">## Number of Groups: </w:t>
       </w:r>
       <w:r>
-        <w:br w:type="textWrapping"/>
+        <w:br/>
       </w:r>
       <w:r>
         <w:rPr>
@@ -4341,7 +4339,7 @@
         <w:t xml:space="preserve">##                 LocCode IndivGroup %in% LocCode </w:t>
       </w:r>
       <w:r>
-        <w:br w:type="textWrapping"/>
+        <w:br/>
       </w:r>
       <w:r>
         <w:rPr>
@@ -4427,7 +4425,7 @@
       <w:r>
         <w:drawing>
           <wp:inline>
-            <wp:extent cx="5334000" cy="4267200"/>
+            <wp:extent cx="4620126" cy="3696101"/>
             <wp:effectExtent b="0" l="0" r="0" t="0"/>
             <wp:docPr descr="" title="" id="1" name="Picture"/>
             <a:graphic>
@@ -4440,7 +4438,7 @@
                     </pic:cNvPicPr>
                   </pic:nvPicPr>
                   <pic:blipFill>
-                    <a:blip r:embed="rId26"/>
+                    <a:blip r:embed="rId24"/>
                     <a:stretch>
                       <a:fillRect/>
                     </a:stretch>
@@ -4448,7 +4446,7 @@
                   <pic:spPr bwMode="auto">
                     <a:xfrm>
                       <a:off x="0" y="0"/>
-                      <a:ext cx="5334000" cy="4267200"/>
+                      <a:ext cx="4620126" cy="3696101"/>
                     </a:xfrm>
                     <a:prstGeom prst="rect">
                       <a:avLst/>
@@ -4521,7 +4519,7 @@
         <w:t xml:space="preserve">## Approximate 95% confidence intervals</w:t>
       </w:r>
       <w:r>
-        <w:br w:type="textWrapping"/>
+        <w:br/>
       </w:r>
       <w:r>
         <w:rPr>
@@ -4530,7 +4528,7 @@
         <w:t xml:space="preserve">## </w:t>
       </w:r>
       <w:r>
-        <w:br w:type="textWrapping"/>
+        <w:br/>
       </w:r>
       <w:r>
         <w:rPr>
@@ -4539,7 +4537,7 @@
         <w:t xml:space="preserve">##  Fixed effects:</w:t>
       </w:r>
       <w:r>
-        <w:br w:type="textWrapping"/>
+        <w:br/>
       </w:r>
       <w:r>
         <w:rPr>
@@ -4548,7 +4546,7 @@
         <w:t xml:space="preserve">##                  lower       est.      upper</w:t>
       </w:r>
       <w:r>
-        <w:br w:type="textWrapping"/>
+        <w:br/>
       </w:r>
       <w:r>
         <w:rPr>
@@ -4557,7 +4555,7 @@
         <w:t xml:space="preserve">## (Intercept) -2.4479307 -2.2595704 -2.0712100</w:t>
       </w:r>
       <w:r>
-        <w:br w:type="textWrapping"/>
+        <w:br/>
       </w:r>
       <w:r>
         <w:rPr>
@@ -4566,7 +4564,7 @@
         <w:t xml:space="preserve">## Regionisl   -0.0960272  0.2127516  0.5215304</w:t>
       </w:r>
       <w:r>
-        <w:br w:type="textWrapping"/>
+        <w:br/>
       </w:r>
       <w:r>
         <w:rPr>
@@ -4575,7 +4573,7 @@
         <w:t xml:space="preserve">## attr(,"label")</w:t>
       </w:r>
       <w:r>
-        <w:br w:type="textWrapping"/>
+        <w:br/>
       </w:r>
       <w:r>
         <w:rPr>
@@ -4650,7 +4648,7 @@
         <w:t xml:space="preserve">## Approximate 95% confidence intervals</w:t>
       </w:r>
       <w:r>
-        <w:br w:type="textWrapping"/>
+        <w:br/>
       </w:r>
       <w:r>
         <w:rPr>
@@ -4659,7 +4657,7 @@
         <w:t xml:space="preserve">## </w:t>
       </w:r>
       <w:r>
-        <w:br w:type="textWrapping"/>
+        <w:br/>
       </w:r>
       <w:r>
         <w:rPr>
@@ -4668,7 +4666,7 @@
         <w:t xml:space="preserve">##  Random Effects:</w:t>
       </w:r>
       <w:r>
-        <w:br w:type="textWrapping"/>
+        <w:br/>
       </w:r>
       <w:r>
         <w:rPr>
@@ -4677,7 +4675,7 @@
         <w:t xml:space="preserve">##   Level: LocCode </w:t>
       </w:r>
       <w:r>
-        <w:br w:type="textWrapping"/>
+        <w:br/>
       </w:r>
       <w:r>
         <w:rPr>
@@ -4686,7 +4684,7 @@
         <w:t xml:space="preserve">##                     lower      est.    upper</w:t>
       </w:r>
       <w:r>
-        <w:br w:type="textWrapping"/>
+        <w:br/>
       </w:r>
       <w:r>
         <w:rPr>
@@ -4695,7 +4693,7 @@
         <w:t xml:space="preserve">## sd((Intercept)) 0.1223479 0.1980626 0.320633</w:t>
       </w:r>
       <w:r>
-        <w:br w:type="textWrapping"/>
+        <w:br/>
       </w:r>
       <w:r>
         <w:rPr>
@@ -4704,7 +4702,7 @@
         <w:t xml:space="preserve">##   Level: IndivGroup </w:t>
       </w:r>
       <w:r>
-        <w:br w:type="textWrapping"/>
+        <w:br/>
       </w:r>
       <w:r>
         <w:rPr>
@@ -4713,7 +4711,7 @@
         <w:t xml:space="preserve">##                    lower      est.     upper</w:t>
       </w:r>
       <w:r>
-        <w:br w:type="textWrapping"/>
+        <w:br/>
       </w:r>
       <w:r>
         <w:rPr>
@@ -4722,7 +4720,7 @@
         <w:t xml:space="preserve">## sd((Intercept)) 0.133927 0.1583451 0.1872151</w:t>
       </w:r>
       <w:r>
-        <w:br w:type="textWrapping"/>
+        <w:br/>
       </w:r>
       <w:r>
         <w:rPr>
@@ -4731,7 +4729,7 @@
         <w:t xml:space="preserve">## </w:t>
       </w:r>
       <w:r>
-        <w:br w:type="textWrapping"/>
+        <w:br/>
       </w:r>
       <w:r>
         <w:rPr>
@@ -4740,7 +4738,7 @@
         <w:t xml:space="preserve">##  Variance function:</w:t>
       </w:r>
       <w:r>
-        <w:br w:type="textWrapping"/>
+        <w:br/>
       </w:r>
       <w:r>
         <w:rPr>
@@ -4749,7 +4747,7 @@
         <w:t xml:space="preserve">##         lower     est.    upper</w:t>
       </w:r>
       <w:r>
-        <w:br w:type="textWrapping"/>
+        <w:br/>
       </w:r>
       <w:r>
         <w:rPr>
@@ -4758,7 +4756,7 @@
         <w:t xml:space="preserve">## main 1.128969 1.221859 1.322392</w:t>
       </w:r>
       <w:r>
-        <w:br w:type="textWrapping"/>
+        <w:br/>
       </w:r>
       <w:r>
         <w:rPr>
@@ -4767,7 +4765,7 @@
         <w:t xml:space="preserve">## attr(,"label")</w:t>
       </w:r>
       <w:r>
-        <w:br w:type="textWrapping"/>
+        <w:br/>
       </w:r>
       <w:r>
         <w:rPr>
@@ -4776,7 +4774,7 @@
         <w:t xml:space="preserve">## [1] "Variance function:"</w:t>
       </w:r>
       <w:r>
-        <w:br w:type="textWrapping"/>
+        <w:br/>
       </w:r>
       <w:r>
         <w:rPr>
@@ -4785,7 +4783,7 @@
         <w:t xml:space="preserve">## </w:t>
       </w:r>
       <w:r>
-        <w:br w:type="textWrapping"/>
+        <w:br/>
       </w:r>
       <w:r>
         <w:rPr>
@@ -4794,7 +4792,7 @@
         <w:t xml:space="preserve">##  Within-group standard error:</w:t>
       </w:r>
       <w:r>
-        <w:br w:type="textWrapping"/>
+        <w:br/>
       </w:r>
       <w:r>
         <w:rPr>
@@ -4803,7 +4801,7 @@
         <w:t xml:space="preserve">##     lower      est.     upper </w:t>
       </w:r>
       <w:r>
-        <w:br w:type="textWrapping"/>
+        <w:br/>
       </w:r>
       <w:r>
         <w:rPr>
@@ -4864,7 +4862,7 @@
         <w:t xml:space="preserve">(S111)</w:t>
       </w:r>
       <w:r>
-        <w:br w:type="textWrapping"/>
+        <w:br/>
       </w:r>
       <w:r>
         <w:rPr>
@@ -4932,7 +4930,7 @@
         <w:t xml:space="preserve">##    LocCode IndivGroup     Within </w:t>
       </w:r>
       <w:r>
-        <w:br w:type="textWrapping"/>
+        <w:br/>
       </w:r>
       <w:r>
         <w:rPr>
@@ -4941,7 +4939,7 @@
         <w:t xml:space="preserve">##       45.3       28.9       25.8 </w:t>
       </w:r>
       <w:r>
-        <w:br w:type="textWrapping"/>
+        <w:br/>
       </w:r>
       <w:r>
         <w:rPr>
@@ -4950,7 +4948,7 @@
         <w:t xml:space="preserve">## attr(,"class")</w:t>
       </w:r>
       <w:r>
-        <w:br w:type="textWrapping"/>
+        <w:br/>
       </w:r>
       <w:r>
         <w:rPr>
@@ -4996,7 +4994,7 @@
         <w:t xml:space="preserve">(S011)</w:t>
       </w:r>
       <w:r>
-        <w:br w:type="textWrapping"/>
+        <w:br/>
       </w:r>
       <w:r>
         <w:rPr>
@@ -5064,7 +5062,7 @@
         <w:t xml:space="preserve">##    LocCode IndivGroup     Within </w:t>
       </w:r>
       <w:r>
-        <w:br w:type="textWrapping"/>
+        <w:br/>
       </w:r>
       <w:r>
         <w:rPr>
@@ -5073,7 +5071,7 @@
         <w:t xml:space="preserve">##       51.7       25.5       22.8 </w:t>
       </w:r>
       <w:r>
-        <w:br w:type="textWrapping"/>
+        <w:br/>
       </w:r>
       <w:r>
         <w:rPr>
@@ -5082,7 +5080,7 @@
         <w:t xml:space="preserve">## attr(,"class")</w:t>
       </w:r>
       <w:r>
-        <w:br w:type="textWrapping"/>
+        <w:br/>
       </w:r>
       <w:r>
         <w:rPr>
@@ -5091,15 +5089,15 @@
         <w:t xml:space="preserve">## [1] "varcomp"</w:t>
       </w:r>
     </w:p>
+    <w:bookmarkEnd w:id="25"/>
+    <w:bookmarkStart w:id="28" w:name="resultados-para-tcall"/>
     <w:p>
       <w:pPr>
         <w:pStyle w:val="Heading3"/>
       </w:pPr>
-      <w:bookmarkStart w:id="27" w:name="resultados-para-tcall"/>
       <w:r>
         <w:t xml:space="preserve">Resultados para Tcall</w:t>
       </w:r>
-      <w:bookmarkEnd w:id="27"/>
     </w:p>
     <w:p>
       <w:pPr>
@@ -5201,7 +5199,7 @@
         <w:t xml:space="preserve">##      df       AIC delta.AIC</w:t>
       </w:r>
       <w:r>
-        <w:br w:type="textWrapping"/>
+        <w:br/>
       </w:r>
       <w:r>
         <w:rPr>
@@ -5210,7 +5208,7 @@
         <w:t xml:space="preserve">## T101  5  966.6909  0.000000</w:t>
       </w:r>
       <w:r>
-        <w:br w:type="textWrapping"/>
+        <w:br/>
       </w:r>
       <w:r>
         <w:rPr>
@@ -5219,7 +5217,7 @@
         <w:t xml:space="preserve">## T111  6  968.6909  2.000001</w:t>
       </w:r>
       <w:r>
-        <w:br w:type="textWrapping"/>
+        <w:br/>
       </w:r>
       <w:r>
         <w:rPr>
@@ -5228,7 +5226,7 @@
         <w:t xml:space="preserve">## T121  7  970.6909  4.000001</w:t>
       </w:r>
       <w:r>
-        <w:br w:type="textWrapping"/>
+        <w:br/>
       </w:r>
       <w:r>
         <w:rPr>
@@ -5237,7 +5235,7 @@
         <w:t xml:space="preserve">## T011  5  972.0691  5.378150</w:t>
       </w:r>
       <w:r>
-        <w:br w:type="textWrapping"/>
+        <w:br/>
       </w:r>
       <w:r>
         <w:rPr>
@@ -5246,7 +5244,7 @@
         <w:t xml:space="preserve">## T001  4  973.3272  6.636328</w:t>
       </w:r>
       <w:r>
-        <w:br w:type="textWrapping"/>
+        <w:br/>
       </w:r>
       <w:r>
         <w:rPr>
@@ -5255,7 +5253,7 @@
         <w:t xml:space="preserve">## T021  6  973.5257  6.834746</w:t>
       </w:r>
       <w:r>
-        <w:br w:type="textWrapping"/>
+        <w:br/>
       </w:r>
       <w:r>
         <w:rPr>
@@ -5264,7 +5262,7 @@
         <w:t xml:space="preserve">## T100  4 1031.4410 64.750082</w:t>
       </w:r>
       <w:r>
-        <w:br w:type="textWrapping"/>
+        <w:br/>
       </w:r>
       <w:r>
         <w:rPr>
@@ -5273,7 +5271,7 @@
         <w:t xml:space="preserve">## T110  5 1033.4410 66.750083</w:t>
       </w:r>
       <w:r>
-        <w:br w:type="textWrapping"/>
+        <w:br/>
       </w:r>
       <w:r>
         <w:rPr>
@@ -5282,7 +5280,7 @@
         <w:t xml:space="preserve">## T120  6 1035.4410 68.750083</w:t>
       </w:r>
       <w:r>
-        <w:br w:type="textWrapping"/>
+        <w:br/>
       </w:r>
       <w:r>
         <w:rPr>
@@ -5291,7 +5289,7 @@
         <w:t xml:space="preserve">## T010  4 1037.0738 70.382912</w:t>
       </w:r>
       <w:r>
-        <w:br w:type="textWrapping"/>
+        <w:br/>
       </w:r>
       <w:r>
         <w:rPr>
@@ -5300,7 +5298,7 @@
         <w:t xml:space="preserve">## T000  3 1037.6208 70.929911</w:t>
       </w:r>
       <w:r>
-        <w:br w:type="textWrapping"/>
+        <w:br/>
       </w:r>
       <w:r>
         <w:rPr>
@@ -5345,7 +5343,7 @@
         <w:t xml:space="preserve">## Linear mixed-effects model fit by maximum likelihood</w:t>
       </w:r>
       <w:r>
-        <w:br w:type="textWrapping"/>
+        <w:br/>
       </w:r>
       <w:r>
         <w:rPr>
@@ -5354,7 +5352,7 @@
         <w:t xml:space="preserve">##  Data: dts </w:t>
       </w:r>
       <w:r>
-        <w:br w:type="textWrapping"/>
+        <w:br/>
       </w:r>
       <w:r>
         <w:rPr>
@@ -5363,7 +5361,7 @@
         <w:t xml:space="preserve">##        AIC      BIC    logLik</w:t>
       </w:r>
       <w:r>
-        <w:br w:type="textWrapping"/>
+        <w:br/>
       </w:r>
       <w:r>
         <w:rPr>
@@ -5372,7 +5370,7 @@
         <w:t xml:space="preserve">##   966.6909 992.6141 -478.3455</w:t>
       </w:r>
       <w:r>
-        <w:br w:type="textWrapping"/>
+        <w:br/>
       </w:r>
       <w:r>
         <w:rPr>
@@ -5381,7 +5379,7 @@
         <w:t xml:space="preserve">## </w:t>
       </w:r>
       <w:r>
-        <w:br w:type="textWrapping"/>
+        <w:br/>
       </w:r>
       <w:r>
         <w:rPr>
@@ -5390,7 +5388,7 @@
         <w:t xml:space="preserve">## Random effects:</w:t>
       </w:r>
       <w:r>
-        <w:br w:type="textWrapping"/>
+        <w:br/>
       </w:r>
       <w:r>
         <w:rPr>
@@ -5399,7 +5397,7 @@
         <w:t xml:space="preserve">##  Formula: ~1 | IndivGroup</w:t>
       </w:r>
       <w:r>
-        <w:br w:type="textWrapping"/>
+        <w:br/>
       </w:r>
       <w:r>
         <w:rPr>
@@ -5408,7 +5406,7 @@
         <w:t xml:space="preserve">##         (Intercept)  Residual</w:t>
       </w:r>
       <w:r>
-        <w:br w:type="textWrapping"/>
+        <w:br/>
       </w:r>
       <w:r>
         <w:rPr>
@@ -5417,7 +5415,7 @@
         <w:t xml:space="preserve">## StdDev:   0.2223146 0.3818527</w:t>
       </w:r>
       <w:r>
-        <w:br w:type="textWrapping"/>
+        <w:br/>
       </w:r>
       <w:r>
         <w:rPr>
@@ -5426,7 +5424,7 @@
         <w:t xml:space="preserve">## </w:t>
       </w:r>
       <w:r>
-        <w:br w:type="textWrapping"/>
+        <w:br/>
       </w:r>
       <w:r>
         <w:rPr>
@@ -5435,7 +5433,7 @@
         <w:t xml:space="preserve">## Variance function:</w:t>
       </w:r>
       <w:r>
-        <w:br w:type="textWrapping"/>
+        <w:br/>
       </w:r>
       <w:r>
         <w:rPr>
@@ -5444,7 +5442,7 @@
         <w:t xml:space="preserve">##  Structure: Different standard deviations per stratum</w:t>
       </w:r>
       <w:r>
-        <w:br w:type="textWrapping"/>
+        <w:br/>
       </w:r>
       <w:r>
         <w:rPr>
@@ -5453,7 +5451,7 @@
         <w:t xml:space="preserve">##  Formula: ~1 | Region </w:t>
       </w:r>
       <w:r>
-        <w:br w:type="textWrapping"/>
+        <w:br/>
       </w:r>
       <w:r>
         <w:rPr>
@@ -5462,7 +5460,7 @@
         <w:t xml:space="preserve">##  Parameter estimates:</w:t>
       </w:r>
       <w:r>
-        <w:br w:type="textWrapping"/>
+        <w:br/>
       </w:r>
       <w:r>
         <w:rPr>
@@ -5471,7 +5469,7 @@
         <w:t xml:space="preserve">##       isl      main </w:t>
       </w:r>
       <w:r>
-        <w:br w:type="textWrapping"/>
+        <w:br/>
       </w:r>
       <w:r>
         <w:rPr>
@@ -5480,7 +5478,7 @@
         <w:t xml:space="preserve">## 1.0000000 0.7155579 </w:t>
       </w:r>
       <w:r>
-        <w:br w:type="textWrapping"/>
+        <w:br/>
       </w:r>
       <w:r>
         <w:rPr>
@@ -5489,7 +5487,7 @@
         <w:t xml:space="preserve">## Fixed effects: log(Tcall_dur) ~ Region </w:t>
       </w:r>
       <w:r>
-        <w:br w:type="textWrapping"/>
+        <w:br/>
       </w:r>
       <w:r>
         <w:rPr>
@@ -5498,7 +5496,7 @@
         <w:t xml:space="preserve">##                  Value  Std.Error   DF   t-value p-value</w:t>
       </w:r>
       <w:r>
-        <w:br w:type="textWrapping"/>
+        <w:br/>
       </w:r>
       <w:r>
         <w:rPr>
@@ -5507,7 +5505,7 @@
         <w:t xml:space="preserve">## (Intercept) -1.4557869 0.03442605 1226 -42.28737  0.0000</w:t>
       </w:r>
       <w:r>
-        <w:br w:type="textWrapping"/>
+        <w:br/>
       </w:r>
       <w:r>
         <w:rPr>
@@ -5516,7 +5514,7 @@
         <w:t xml:space="preserve">## Regionisl    0.1538372 0.05097924   91   3.01764  0.0033</w:t>
       </w:r>
       <w:r>
-        <w:br w:type="textWrapping"/>
+        <w:br/>
       </w:r>
       <w:r>
         <w:rPr>
@@ -5525,7 +5523,7 @@
         <w:t xml:space="preserve">##  Correlation: </w:t>
       </w:r>
       <w:r>
-        <w:br w:type="textWrapping"/>
+        <w:br/>
       </w:r>
       <w:r>
         <w:rPr>
@@ -5534,7 +5532,7 @@
         <w:t xml:space="preserve">##           (Intr)</w:t>
       </w:r>
       <w:r>
-        <w:br w:type="textWrapping"/>
+        <w:br/>
       </w:r>
       <w:r>
         <w:rPr>
@@ -5543,7 +5541,7 @@
         <w:t xml:space="preserve">## Regionisl -0.675</w:t>
       </w:r>
       <w:r>
-        <w:br w:type="textWrapping"/>
+        <w:br/>
       </w:r>
       <w:r>
         <w:rPr>
@@ -5552,7 +5550,7 @@
         <w:t xml:space="preserve">## </w:t>
       </w:r>
       <w:r>
-        <w:br w:type="textWrapping"/>
+        <w:br/>
       </w:r>
       <w:r>
         <w:rPr>
@@ -5561,7 +5559,7 @@
         <w:t xml:space="preserve">## Standardized Within-Group Residuals:</w:t>
       </w:r>
       <w:r>
-        <w:br w:type="textWrapping"/>
+        <w:br/>
       </w:r>
       <w:r>
         <w:rPr>
@@ -5570,7 +5568,7 @@
         <w:t xml:space="preserve">##         Min          Q1         Med          Q3         Max </w:t>
       </w:r>
       <w:r>
-        <w:br w:type="textWrapping"/>
+        <w:br/>
       </w:r>
       <w:r>
         <w:rPr>
@@ -5579,7 +5577,7 @@
         <w:t xml:space="preserve">## -3.15696036 -0.49941328 -0.03092871  0.54894133  3.90514273 </w:t>
       </w:r>
       <w:r>
-        <w:br w:type="textWrapping"/>
+        <w:br/>
       </w:r>
       <w:r>
         <w:rPr>
@@ -5588,7 +5586,7 @@
         <w:t xml:space="preserve">## </w:t>
       </w:r>
       <w:r>
-        <w:br w:type="textWrapping"/>
+        <w:br/>
       </w:r>
       <w:r>
         <w:rPr>
@@ -5597,7 +5595,7 @@
         <w:t xml:space="preserve">## Number of Observations: 1319</w:t>
       </w:r>
       <w:r>
-        <w:br w:type="textWrapping"/>
+        <w:br/>
       </w:r>
       <w:r>
         <w:rPr>
@@ -5684,7 +5682,7 @@
       <w:r>
         <w:drawing>
           <wp:inline>
-            <wp:extent cx="5334000" cy="4267200"/>
+            <wp:extent cx="4620126" cy="3696101"/>
             <wp:effectExtent b="0" l="0" r="0" t="0"/>
             <wp:docPr descr="" title="" id="1" name="Picture"/>
             <a:graphic>
@@ -5697,7 +5695,7 @@
                     </pic:cNvPicPr>
                   </pic:nvPicPr>
                   <pic:blipFill>
-                    <a:blip r:embed="rId28"/>
+                    <a:blip r:embed="rId26"/>
                     <a:stretch>
                       <a:fillRect/>
                     </a:stretch>
@@ -5705,7 +5703,7 @@
                   <pic:spPr bwMode="auto">
                     <a:xfrm>
                       <a:off x="0" y="0"/>
-                      <a:ext cx="5334000" cy="4267200"/>
+                      <a:ext cx="4620126" cy="3696101"/>
                     </a:xfrm>
                     <a:prstGeom prst="rect">
                       <a:avLst/>
@@ -5726,45 +5724,114 @@
     </w:p>
     <w:p>
       <w:pPr>
-        <w:pStyle w:val="BodyText"/>
-      </w:pPr>
-      <w:r>
-        <w:t xml:space="preserve">Los intervalos de confianza aproximados confirman que la diferencia en duración entre islas y continente es significativa.</w:t>
+        <w:pStyle w:val="SourceCode"/>
+      </w:pPr>
+      <w:r>
+        <w:rPr>
+          <w:rStyle w:val="KeywordTok"/>
+        </w:rPr>
+        <w:t xml:space="preserve">plot</w:t>
+      </w:r>
+      <w:r>
+        <w:rPr>
+          <w:rStyle w:val="NormalTok"/>
+        </w:rPr>
+        <w:t xml:space="preserve">(</w:t>
+      </w:r>
+      <w:r>
+        <w:rPr>
+          <w:rStyle w:val="KeywordTok"/>
+        </w:rPr>
+        <w:t xml:space="preserve">residuals</w:t>
+      </w:r>
+      <w:r>
+        <w:rPr>
+          <w:rStyle w:val="NormalTok"/>
+        </w:rPr>
+        <w:t xml:space="preserve">(T101)</w:t>
+      </w:r>
+      <w:r>
+        <w:rPr>
+          <w:rStyle w:val="OperatorTok"/>
+        </w:rPr>
+        <w:t xml:space="preserve">~</w:t>
+      </w:r>
+      <w:r>
+        <w:rPr>
+          <w:rStyle w:val="KeywordTok"/>
+        </w:rPr>
+        <w:t xml:space="preserve">log</w:t>
+      </w:r>
+      <w:r>
+        <w:rPr>
+          <w:rStyle w:val="NormalTok"/>
+        </w:rPr>
+        <w:t xml:space="preserve">(dts</w:t>
+      </w:r>
+      <w:r>
+        <w:rPr>
+          <w:rStyle w:val="OperatorTok"/>
+        </w:rPr>
+        <w:t xml:space="preserve">$</w:t>
+      </w:r>
+      <w:r>
+        <w:rPr>
+          <w:rStyle w:val="NormalTok"/>
+        </w:rPr>
+        <w:t xml:space="preserve">Tcall_dur))</w:t>
       </w:r>
     </w:p>
     <w:p>
       <w:pPr>
-        <w:pStyle w:val="SourceCode"/>
-      </w:pPr>
-      <w:r>
-        <w:rPr>
-          <w:rStyle w:val="KeywordTok"/>
-        </w:rPr>
-        <w:t xml:space="preserve">intervals</w:t>
-      </w:r>
-      <w:r>
-        <w:rPr>
-          <w:rStyle w:val="NormalTok"/>
-        </w:rPr>
-        <w:t xml:space="preserve">(T101,</w:t>
-      </w:r>
-      <w:r>
-        <w:rPr>
-          <w:rStyle w:val="DataTypeTok"/>
-        </w:rPr>
-        <w:t xml:space="preserve">which=</w:t>
-      </w:r>
-      <w:r>
-        <w:rPr>
-          <w:rStyle w:val="StringTok"/>
-        </w:rPr>
-        <w:t xml:space="preserve">"fixed"</w:t>
-      </w:r>
-      <w:r>
-        <w:rPr>
-          <w:rStyle w:val="NormalTok"/>
-        </w:rPr>
-        <w:t xml:space="preserve">)</w:t>
+        <w:pStyle w:val="FirstParagraph"/>
+      </w:pPr>
+      <w:r>
+        <w:drawing>
+          <wp:inline>
+            <wp:extent cx="4620126" cy="3696101"/>
+            <wp:effectExtent b="0" l="0" r="0" t="0"/>
+            <wp:docPr descr="" title="" id="1" name="Picture"/>
+            <a:graphic>
+              <a:graphicData uri="http://schemas.openxmlformats.org/drawingml/2006/picture">
+                <pic:pic>
+                  <pic:nvPicPr>
+                    <pic:cNvPr descr="Analisis_conjunto_files/figure-docx/unnamed-chunk-18-1.png" id="0" name="Picture"/>
+                    <pic:cNvPicPr>
+                      <a:picLocks noChangeArrowheads="1" noChangeAspect="1"/>
+                    </pic:cNvPicPr>
+                  </pic:nvPicPr>
+                  <pic:blipFill>
+                    <a:blip r:embed="rId27"/>
+                    <a:stretch>
+                      <a:fillRect/>
+                    </a:stretch>
+                  </pic:blipFill>
+                  <pic:spPr bwMode="auto">
+                    <a:xfrm>
+                      <a:off x="0" y="0"/>
+                      <a:ext cx="4620126" cy="3696101"/>
+                    </a:xfrm>
+                    <a:prstGeom prst="rect">
+                      <a:avLst/>
+                    </a:prstGeom>
+                    <a:noFill/>
+                    <a:ln w="9525">
+                      <a:noFill/>
+                      <a:headEnd/>
+                      <a:tailEnd/>
+                    </a:ln>
+                  </pic:spPr>
+                </pic:pic>
+              </a:graphicData>
+            </a:graphic>
+          </wp:inline>
+        </w:drawing>
+      </w:r>
+      <w:r>
+        <w:t xml:space="preserve"> </w:t>
+      </w:r>
+      <w:r>
+        <w:t xml:space="preserve">Los intervalos de confianza aproximados confirman que la diferencia en duración entre islas y continente es significativa.</w:t>
       </w:r>
     </w:p>
     <w:p>
@@ -5773,127 +5840,127 @@
       </w:pPr>
       <w:r>
         <w:rPr>
-          <w:rStyle w:val="VerbatimChar"/>
-        </w:rPr>
-        <w:t xml:space="preserve">## Approximate 95% confidence intervals</w:t>
-      </w:r>
-      <w:r>
-        <w:br w:type="textWrapping"/>
-      </w:r>
-      <w:r>
-        <w:rPr>
-          <w:rStyle w:val="VerbatimChar"/>
-        </w:rPr>
-        <w:t xml:space="preserve">## </w:t>
-      </w:r>
-      <w:r>
-        <w:br w:type="textWrapping"/>
-      </w:r>
-      <w:r>
-        <w:rPr>
-          <w:rStyle w:val="VerbatimChar"/>
-        </w:rPr>
-        <w:t xml:space="preserve">##  Fixed effects:</w:t>
-      </w:r>
-      <w:r>
-        <w:br w:type="textWrapping"/>
-      </w:r>
-      <w:r>
-        <w:rPr>
-          <w:rStyle w:val="VerbatimChar"/>
-        </w:rPr>
-        <w:t xml:space="preserve">##                   lower       est.      upper</w:t>
-      </w:r>
-      <w:r>
-        <w:br w:type="textWrapping"/>
-      </w:r>
-      <w:r>
-        <w:rPr>
-          <w:rStyle w:val="VerbatimChar"/>
-        </w:rPr>
-        <w:t xml:space="preserve">## (Intercept) -1.52327618 -1.4557869 -1.3882977</w:t>
-      </w:r>
-      <w:r>
-        <w:br w:type="textWrapping"/>
-      </w:r>
-      <w:r>
-        <w:rPr>
-          <w:rStyle w:val="VerbatimChar"/>
-        </w:rPr>
-        <w:t xml:space="preserve">## Regionisl    0.05264997  0.1538372  0.2550244</w:t>
-      </w:r>
-      <w:r>
-        <w:br w:type="textWrapping"/>
-      </w:r>
-      <w:r>
-        <w:rPr>
-          <w:rStyle w:val="VerbatimChar"/>
-        </w:rPr>
-        <w:t xml:space="preserve">## attr(,"label")</w:t>
-      </w:r>
-      <w:r>
-        <w:br w:type="textWrapping"/>
-      </w:r>
-      <w:r>
-        <w:rPr>
-          <w:rStyle w:val="VerbatimChar"/>
-        </w:rPr>
-        <w:t xml:space="preserve">## [1] "Fixed effects:"</w:t>
+          <w:rStyle w:val="KeywordTok"/>
+        </w:rPr>
+        <w:t xml:space="preserve">intervals</w:t>
+      </w:r>
+      <w:r>
+        <w:rPr>
+          <w:rStyle w:val="NormalTok"/>
+        </w:rPr>
+        <w:t xml:space="preserve">(T101,</w:t>
+      </w:r>
+      <w:r>
+        <w:rPr>
+          <w:rStyle w:val="DataTypeTok"/>
+        </w:rPr>
+        <w:t xml:space="preserve">which=</w:t>
+      </w:r>
+      <w:r>
+        <w:rPr>
+          <w:rStyle w:val="StringTok"/>
+        </w:rPr>
+        <w:t xml:space="preserve">"fixed"</w:t>
+      </w:r>
+      <w:r>
+        <w:rPr>
+          <w:rStyle w:val="NormalTok"/>
+        </w:rPr>
+        <w:t xml:space="preserve">)</w:t>
       </w:r>
     </w:p>
     <w:p>
       <w:pPr>
-        <w:pStyle w:val="FirstParagraph"/>
-      </w:pPr>
-      <w:r>
-        <w:t xml:space="preserve">Los intervalos de confianza aproximados para los componentes de varianza muestran:</w:t>
-      </w:r>
-      <w:r>
-        <w:t xml:space="preserve"> </w:t>
-      </w:r>
-      <w:r>
-        <w:t xml:space="preserve">* componente de varianza residual es claramente mayor a la varianza entre grupos,</w:t>
-      </w:r>
-      <w:r>
-        <w:t xml:space="preserve"> </w:t>
-      </w:r>
-      <w:r>
-        <w:t xml:space="preserve">* el componente de heterocedasticidad indica diferencias significativas, con una variabilidad 23 – 34 % menor en tierra firma que en islas.</w:t>
+        <w:pStyle w:val="SourceCode"/>
+      </w:pPr>
+      <w:r>
+        <w:rPr>
+          <w:rStyle w:val="VerbatimChar"/>
+        </w:rPr>
+        <w:t xml:space="preserve">## Approximate 95% confidence intervals</w:t>
+      </w:r>
+      <w:r>
+        <w:br/>
+      </w:r>
+      <w:r>
+        <w:rPr>
+          <w:rStyle w:val="VerbatimChar"/>
+        </w:rPr>
+        <w:t xml:space="preserve">## </w:t>
+      </w:r>
+      <w:r>
+        <w:br/>
+      </w:r>
+      <w:r>
+        <w:rPr>
+          <w:rStyle w:val="VerbatimChar"/>
+        </w:rPr>
+        <w:t xml:space="preserve">##  Fixed effects:</w:t>
+      </w:r>
+      <w:r>
+        <w:br/>
+      </w:r>
+      <w:r>
+        <w:rPr>
+          <w:rStyle w:val="VerbatimChar"/>
+        </w:rPr>
+        <w:t xml:space="preserve">##                   lower       est.      upper</w:t>
+      </w:r>
+      <w:r>
+        <w:br/>
+      </w:r>
+      <w:r>
+        <w:rPr>
+          <w:rStyle w:val="VerbatimChar"/>
+        </w:rPr>
+        <w:t xml:space="preserve">## (Intercept) -1.52327618 -1.4557869 -1.3882977</w:t>
+      </w:r>
+      <w:r>
+        <w:br/>
+      </w:r>
+      <w:r>
+        <w:rPr>
+          <w:rStyle w:val="VerbatimChar"/>
+        </w:rPr>
+        <w:t xml:space="preserve">## Regionisl    0.05264997  0.1538372  0.2550244</w:t>
+      </w:r>
+      <w:r>
+        <w:br/>
+      </w:r>
+      <w:r>
+        <w:rPr>
+          <w:rStyle w:val="VerbatimChar"/>
+        </w:rPr>
+        <w:t xml:space="preserve">## attr(,"label")</w:t>
+      </w:r>
+      <w:r>
+        <w:br/>
+      </w:r>
+      <w:r>
+        <w:rPr>
+          <w:rStyle w:val="VerbatimChar"/>
+        </w:rPr>
+        <w:t xml:space="preserve">## [1] "Fixed effects:"</w:t>
       </w:r>
     </w:p>
     <w:p>
       <w:pPr>
-        <w:pStyle w:val="SourceCode"/>
-      </w:pPr>
-      <w:r>
-        <w:rPr>
-          <w:rStyle w:val="KeywordTok"/>
-        </w:rPr>
-        <w:t xml:space="preserve">intervals</w:t>
-      </w:r>
-      <w:r>
-        <w:rPr>
-          <w:rStyle w:val="NormalTok"/>
-        </w:rPr>
-        <w:t xml:space="preserve">(T101,</w:t>
-      </w:r>
-      <w:r>
-        <w:rPr>
-          <w:rStyle w:val="DataTypeTok"/>
-        </w:rPr>
-        <w:t xml:space="preserve">which=</w:t>
-      </w:r>
-      <w:r>
-        <w:rPr>
-          <w:rStyle w:val="StringTok"/>
-        </w:rPr>
-        <w:t xml:space="preserve">"var-cov"</w:t>
-      </w:r>
-      <w:r>
-        <w:rPr>
-          <w:rStyle w:val="NormalTok"/>
-        </w:rPr>
-        <w:t xml:space="preserve">)</w:t>
+        <w:pStyle w:val="FirstParagraph"/>
+      </w:pPr>
+      <w:r>
+        <w:t xml:space="preserve">Los intervalos de confianza aproximados para los componentes de varianza muestran:</w:t>
+      </w:r>
+      <w:r>
+        <w:t xml:space="preserve"> </w:t>
+      </w:r>
+      <w:r>
+        <w:t xml:space="preserve">* componente de varianza residual es claramente mayor a la varianza entre grupos,</w:t>
+      </w:r>
+      <w:r>
+        <w:t xml:space="preserve"> </w:t>
+      </w:r>
+      <w:r>
+        <w:t xml:space="preserve">* el componente de heterocedasticidad indica diferencias significativas, con una variabilidad 23 – 34 % menor en tierra firma que en islas.</w:t>
       </w:r>
     </w:p>
     <w:p>
@@ -5902,253 +5969,202 @@
       </w:pPr>
       <w:r>
         <w:rPr>
-          <w:rStyle w:val="VerbatimChar"/>
-        </w:rPr>
-        <w:t xml:space="preserve">## Approximate 95% confidence intervals</w:t>
-      </w:r>
-      <w:r>
-        <w:br w:type="textWrapping"/>
-      </w:r>
-      <w:r>
-        <w:rPr>
-          <w:rStyle w:val="VerbatimChar"/>
-        </w:rPr>
-        <w:t xml:space="preserve">## </w:t>
-      </w:r>
-      <w:r>
-        <w:br w:type="textWrapping"/>
-      </w:r>
-      <w:r>
-        <w:rPr>
-          <w:rStyle w:val="VerbatimChar"/>
-        </w:rPr>
-        <w:t xml:space="preserve">##  Random Effects:</w:t>
-      </w:r>
-      <w:r>
-        <w:br w:type="textWrapping"/>
-      </w:r>
-      <w:r>
-        <w:rPr>
-          <w:rStyle w:val="VerbatimChar"/>
-        </w:rPr>
-        <w:t xml:space="preserve">##   Level: IndivGroup </w:t>
-      </w:r>
-      <w:r>
-        <w:br w:type="textWrapping"/>
-      </w:r>
-      <w:r>
-        <w:rPr>
-          <w:rStyle w:val="VerbatimChar"/>
-        </w:rPr>
-        <w:t xml:space="preserve">##                     lower      est.     upper</w:t>
-      </w:r>
-      <w:r>
-        <w:br w:type="textWrapping"/>
-      </w:r>
-      <w:r>
-        <w:rPr>
-          <w:rStyle w:val="VerbatimChar"/>
-        </w:rPr>
-        <w:t xml:space="preserve">## sd((Intercept)) 0.1863188 0.2223146 0.2652646</w:t>
-      </w:r>
-      <w:r>
-        <w:br w:type="textWrapping"/>
-      </w:r>
-      <w:r>
-        <w:rPr>
-          <w:rStyle w:val="VerbatimChar"/>
-        </w:rPr>
-        <w:t xml:space="preserve">## </w:t>
-      </w:r>
-      <w:r>
-        <w:br w:type="textWrapping"/>
-      </w:r>
-      <w:r>
-        <w:rPr>
-          <w:rStyle w:val="VerbatimChar"/>
-        </w:rPr>
-        <w:t xml:space="preserve">##  Variance function:</w:t>
-      </w:r>
-      <w:r>
-        <w:br w:type="textWrapping"/>
-      </w:r>
-      <w:r>
-        <w:rPr>
-          <w:rStyle w:val="VerbatimChar"/>
-        </w:rPr>
-        <w:t xml:space="preserve">##          lower      est.    upper</w:t>
-      </w:r>
-      <w:r>
-        <w:br w:type="textWrapping"/>
-      </w:r>
-      <w:r>
-        <w:rPr>
-          <w:rStyle w:val="VerbatimChar"/>
-        </w:rPr>
-        <w:t xml:space="preserve">## main 0.6610137 0.7155579 0.774603</w:t>
-      </w:r>
-      <w:r>
-        <w:br w:type="textWrapping"/>
-      </w:r>
-      <w:r>
-        <w:rPr>
-          <w:rStyle w:val="VerbatimChar"/>
-        </w:rPr>
-        <w:t xml:space="preserve">## attr(,"label")</w:t>
-      </w:r>
-      <w:r>
-        <w:br w:type="textWrapping"/>
-      </w:r>
-      <w:r>
-        <w:rPr>
-          <w:rStyle w:val="VerbatimChar"/>
-        </w:rPr>
-        <w:t xml:space="preserve">## [1] "Variance function:"</w:t>
-      </w:r>
-      <w:r>
-        <w:br w:type="textWrapping"/>
-      </w:r>
-      <w:r>
-        <w:rPr>
-          <w:rStyle w:val="VerbatimChar"/>
-        </w:rPr>
-        <w:t xml:space="preserve">## </w:t>
-      </w:r>
-      <w:r>
-        <w:br w:type="textWrapping"/>
-      </w:r>
-      <w:r>
-        <w:rPr>
-          <w:rStyle w:val="VerbatimChar"/>
-        </w:rPr>
-        <w:t xml:space="preserve">##  Within-group standard error:</w:t>
-      </w:r>
-      <w:r>
-        <w:br w:type="textWrapping"/>
-      </w:r>
-      <w:r>
-        <w:rPr>
-          <w:rStyle w:val="VerbatimChar"/>
-        </w:rPr>
-        <w:t xml:space="preserve">##     lower      est.     upper </w:t>
-      </w:r>
-      <w:r>
-        <w:br w:type="textWrapping"/>
-      </w:r>
-      <w:r>
-        <w:rPr>
-          <w:rStyle w:val="VerbatimChar"/>
-        </w:rPr>
-        <w:t xml:space="preserve">## 0.3614535 0.3818527 0.4034032</w:t>
+          <w:rStyle w:val="KeywordTok"/>
+        </w:rPr>
+        <w:t xml:space="preserve">intervals</w:t>
+      </w:r>
+      <w:r>
+        <w:rPr>
+          <w:rStyle w:val="NormalTok"/>
+        </w:rPr>
+        <w:t xml:space="preserve">(T101,</w:t>
+      </w:r>
+      <w:r>
+        <w:rPr>
+          <w:rStyle w:val="DataTypeTok"/>
+        </w:rPr>
+        <w:t xml:space="preserve">which=</w:t>
+      </w:r>
+      <w:r>
+        <w:rPr>
+          <w:rStyle w:val="StringTok"/>
+        </w:rPr>
+        <w:t xml:space="preserve">"var-cov"</w:t>
+      </w:r>
+      <w:r>
+        <w:rPr>
+          <w:rStyle w:val="NormalTok"/>
+        </w:rPr>
+        <w:t xml:space="preserve">)</w:t>
       </w:r>
     </w:p>
     <w:p>
       <w:pPr>
-        <w:pStyle w:val="FirstParagraph"/>
-      </w:pPr>
-      <w:r>
-        <w:t xml:space="preserve">Aproximadamente una cuarta parte de la varianza se puede atribuir a diferencias entre grupos, y el resto es varianza residual (dentro de grupos o</w:t>
-      </w:r>
-      <w:r>
-        <w:t xml:space="preserve"> </w:t>
-      </w:r>
-      <w:r>
-        <w:t xml:space="preserve">“</w:t>
-      </w:r>
-      <w:r>
-        <w:t xml:space="preserve">no explicada</w:t>
-      </w:r>
-      <w:r>
-        <w:t xml:space="preserve">”</w:t>
-      </w:r>
-      <w:r>
-        <w:t xml:space="preserve">).</w:t>
+        <w:pStyle w:val="SourceCode"/>
+      </w:pPr>
+      <w:r>
+        <w:rPr>
+          <w:rStyle w:val="VerbatimChar"/>
+        </w:rPr>
+        <w:t xml:space="preserve">## Approximate 95% confidence intervals</w:t>
+      </w:r>
+      <w:r>
+        <w:br/>
+      </w:r>
+      <w:r>
+        <w:rPr>
+          <w:rStyle w:val="VerbatimChar"/>
+        </w:rPr>
+        <w:t xml:space="preserve">## </w:t>
+      </w:r>
+      <w:r>
+        <w:br/>
+      </w:r>
+      <w:r>
+        <w:rPr>
+          <w:rStyle w:val="VerbatimChar"/>
+        </w:rPr>
+        <w:t xml:space="preserve">##  Random Effects:</w:t>
+      </w:r>
+      <w:r>
+        <w:br/>
+      </w:r>
+      <w:r>
+        <w:rPr>
+          <w:rStyle w:val="VerbatimChar"/>
+        </w:rPr>
+        <w:t xml:space="preserve">##   Level: IndivGroup </w:t>
+      </w:r>
+      <w:r>
+        <w:br/>
+      </w:r>
+      <w:r>
+        <w:rPr>
+          <w:rStyle w:val="VerbatimChar"/>
+        </w:rPr>
+        <w:t xml:space="preserve">##                     lower      est.     upper</w:t>
+      </w:r>
+      <w:r>
+        <w:br/>
+      </w:r>
+      <w:r>
+        <w:rPr>
+          <w:rStyle w:val="VerbatimChar"/>
+        </w:rPr>
+        <w:t xml:space="preserve">## sd((Intercept)) 0.1863188 0.2223146 0.2652646</w:t>
+      </w:r>
+      <w:r>
+        <w:br/>
+      </w:r>
+      <w:r>
+        <w:rPr>
+          <w:rStyle w:val="VerbatimChar"/>
+        </w:rPr>
+        <w:t xml:space="preserve">## </w:t>
+      </w:r>
+      <w:r>
+        <w:br/>
+      </w:r>
+      <w:r>
+        <w:rPr>
+          <w:rStyle w:val="VerbatimChar"/>
+        </w:rPr>
+        <w:t xml:space="preserve">##  Variance function:</w:t>
+      </w:r>
+      <w:r>
+        <w:br/>
+      </w:r>
+      <w:r>
+        <w:rPr>
+          <w:rStyle w:val="VerbatimChar"/>
+        </w:rPr>
+        <w:t xml:space="preserve">##          lower      est.    upper</w:t>
+      </w:r>
+      <w:r>
+        <w:br/>
+      </w:r>
+      <w:r>
+        <w:rPr>
+          <w:rStyle w:val="VerbatimChar"/>
+        </w:rPr>
+        <w:t xml:space="preserve">## main 0.6610137 0.7155579 0.774603</w:t>
+      </w:r>
+      <w:r>
+        <w:br/>
+      </w:r>
+      <w:r>
+        <w:rPr>
+          <w:rStyle w:val="VerbatimChar"/>
+        </w:rPr>
+        <w:t xml:space="preserve">## attr(,"label")</w:t>
+      </w:r>
+      <w:r>
+        <w:br/>
+      </w:r>
+      <w:r>
+        <w:rPr>
+          <w:rStyle w:val="VerbatimChar"/>
+        </w:rPr>
+        <w:t xml:space="preserve">## [1] "Variance function:"</w:t>
+      </w:r>
+      <w:r>
+        <w:br/>
+      </w:r>
+      <w:r>
+        <w:rPr>
+          <w:rStyle w:val="VerbatimChar"/>
+        </w:rPr>
+        <w:t xml:space="preserve">## </w:t>
+      </w:r>
+      <w:r>
+        <w:br/>
+      </w:r>
+      <w:r>
+        <w:rPr>
+          <w:rStyle w:val="VerbatimChar"/>
+        </w:rPr>
+        <w:t xml:space="preserve">##  Within-group standard error:</w:t>
+      </w:r>
+      <w:r>
+        <w:br/>
+      </w:r>
+      <w:r>
+        <w:rPr>
+          <w:rStyle w:val="VerbatimChar"/>
+        </w:rPr>
+        <w:t xml:space="preserve">##     lower      est.     upper </w:t>
+      </w:r>
+      <w:r>
+        <w:br/>
+      </w:r>
+      <w:r>
+        <w:rPr>
+          <w:rStyle w:val="VerbatimChar"/>
+        </w:rPr>
+        <w:t xml:space="preserve">## 0.3614535 0.3818527 0.4034032</w:t>
       </w:r>
     </w:p>
     <w:p>
       <w:pPr>
-        <w:pStyle w:val="SourceCode"/>
-      </w:pPr>
-      <w:r>
-        <w:rPr>
-          <w:rStyle w:val="NormalTok"/>
-        </w:rPr>
-        <w:t xml:space="preserve">vs &lt;-</w:t>
-      </w:r>
-      <w:r>
-        <w:rPr>
-          <w:rStyle w:val="StringTok"/>
-        </w:rPr>
+        <w:pStyle w:val="FirstParagraph"/>
+      </w:pPr>
+      <w:r>
+        <w:t xml:space="preserve">Aproximadamente una cuarta parte de la varianza se puede atribuir a diferencias entre grupos, y el resto es varianza residual (dentro de grupos o</w:t>
+      </w:r>
+      <w:r>
         <w:t xml:space="preserve"> </w:t>
       </w:r>
       <w:r>
-        <w:rPr>
-          <w:rStyle w:val="KeywordTok"/>
-        </w:rPr>
-        <w:t xml:space="preserve">varcomp</w:t>
-      </w:r>
-      <w:r>
-        <w:rPr>
-          <w:rStyle w:val="NormalTok"/>
-        </w:rPr>
-        <w:t xml:space="preserve">(T101)</w:t>
-      </w:r>
-      <w:r>
-        <w:br w:type="textWrapping"/>
-      </w:r>
-      <w:r>
-        <w:rPr>
-          <w:rStyle w:val="KeywordTok"/>
-        </w:rPr>
-        <w:t xml:space="preserve">round</w:t>
-      </w:r>
-      <w:r>
-        <w:rPr>
-          <w:rStyle w:val="NormalTok"/>
-        </w:rPr>
-        <w:t xml:space="preserve">(vs</w:t>
-      </w:r>
-      <w:r>
-        <w:rPr>
-          <w:rStyle w:val="OperatorTok"/>
-        </w:rPr>
-        <w:t xml:space="preserve">*</w:t>
-      </w:r>
-      <w:r>
-        <w:rPr>
-          <w:rStyle w:val="DecValTok"/>
-        </w:rPr>
-        <w:t xml:space="preserve">100</w:t>
-      </w:r>
-      <w:r>
-        <w:rPr>
-          <w:rStyle w:val="OperatorTok"/>
-        </w:rPr>
-        <w:t xml:space="preserve">/</w:t>
-      </w:r>
-      <w:r>
-        <w:rPr>
-          <w:rStyle w:val="KeywordTok"/>
-        </w:rPr>
-        <w:t xml:space="preserve">sum</w:t>
-      </w:r>
-      <w:r>
-        <w:rPr>
-          <w:rStyle w:val="NormalTok"/>
-        </w:rPr>
-        <w:t xml:space="preserve">(vs),</w:t>
-      </w:r>
-      <w:r>
-        <w:rPr>
-          <w:rStyle w:val="DecValTok"/>
-        </w:rPr>
-        <w:t xml:space="preserve">1</w:t>
-      </w:r>
-      <w:r>
-        <w:rPr>
-          <w:rStyle w:val="NormalTok"/>
-        </w:rPr>
-        <w:t xml:space="preserve">)</w:t>
+        <w:t xml:space="preserve">“</w:t>
+      </w:r>
+      <w:r>
+        <w:t xml:space="preserve">no explicada</w:t>
+      </w:r>
+      <w:r>
+        <w:t xml:space="preserve">”</w:t>
+      </w:r>
+      <w:r>
+        <w:t xml:space="preserve">).</w:t>
       </w:r>
     </w:p>
     <w:p>
@@ -6157,130 +6173,130 @@
       </w:pPr>
       <w:r>
         <w:rPr>
-          <w:rStyle w:val="VerbatimChar"/>
-        </w:rPr>
-        <w:t xml:space="preserve">## IndivGroup     Within </w:t>
-      </w:r>
-      <w:r>
-        <w:br w:type="textWrapping"/>
-      </w:r>
-      <w:r>
-        <w:rPr>
-          <w:rStyle w:val="VerbatimChar"/>
-        </w:rPr>
-        <w:t xml:space="preserve">##       25.3       74.7 </w:t>
-      </w:r>
-      <w:r>
-        <w:br w:type="textWrapping"/>
-      </w:r>
-      <w:r>
-        <w:rPr>
-          <w:rStyle w:val="VerbatimChar"/>
-        </w:rPr>
-        <w:t xml:space="preserve">## attr(,"class")</w:t>
-      </w:r>
-      <w:r>
-        <w:br w:type="textWrapping"/>
-      </w:r>
-      <w:r>
-        <w:rPr>
-          <w:rStyle w:val="VerbatimChar"/>
-        </w:rPr>
-        <w:t xml:space="preserve">## [1] "varcomp"</w:t>
+          <w:rStyle w:val="NormalTok"/>
+        </w:rPr>
+        <w:t xml:space="preserve">vs &lt;-</w:t>
+      </w:r>
+      <w:r>
+        <w:rPr>
+          <w:rStyle w:val="StringTok"/>
+        </w:rPr>
+        <w:t xml:space="preserve"> </w:t>
+      </w:r>
+      <w:r>
+        <w:rPr>
+          <w:rStyle w:val="KeywordTok"/>
+        </w:rPr>
+        <w:t xml:space="preserve">varcomp</w:t>
+      </w:r>
+      <w:r>
+        <w:rPr>
+          <w:rStyle w:val="NormalTok"/>
+        </w:rPr>
+        <w:t xml:space="preserve">(T101)</w:t>
+      </w:r>
+      <w:r>
+        <w:br/>
+      </w:r>
+      <w:r>
+        <w:rPr>
+          <w:rStyle w:val="KeywordTok"/>
+        </w:rPr>
+        <w:t xml:space="preserve">round</w:t>
+      </w:r>
+      <w:r>
+        <w:rPr>
+          <w:rStyle w:val="NormalTok"/>
+        </w:rPr>
+        <w:t xml:space="preserve">(vs</w:t>
+      </w:r>
+      <w:r>
+        <w:rPr>
+          <w:rStyle w:val="OperatorTok"/>
+        </w:rPr>
+        <w:t xml:space="preserve">*</w:t>
+      </w:r>
+      <w:r>
+        <w:rPr>
+          <w:rStyle w:val="DecValTok"/>
+        </w:rPr>
+        <w:t xml:space="preserve">100</w:t>
+      </w:r>
+      <w:r>
+        <w:rPr>
+          <w:rStyle w:val="OperatorTok"/>
+        </w:rPr>
+        <w:t xml:space="preserve">/</w:t>
+      </w:r>
+      <w:r>
+        <w:rPr>
+          <w:rStyle w:val="KeywordTok"/>
+        </w:rPr>
+        <w:t xml:space="preserve">sum</w:t>
+      </w:r>
+      <w:r>
+        <w:rPr>
+          <w:rStyle w:val="NormalTok"/>
+        </w:rPr>
+        <w:t xml:space="preserve">(vs),</w:t>
+      </w:r>
+      <w:r>
+        <w:rPr>
+          <w:rStyle w:val="DecValTok"/>
+        </w:rPr>
+        <w:t xml:space="preserve">1</w:t>
+      </w:r>
+      <w:r>
+        <w:rPr>
+          <w:rStyle w:val="NormalTok"/>
+        </w:rPr>
+        <w:t xml:space="preserve">)</w:t>
       </w:r>
     </w:p>
     <w:p>
       <w:pPr>
-        <w:pStyle w:val="FirstParagraph"/>
-      </w:pPr>
-      <w:r>
-        <w:t xml:space="preserve">La partición de varianza es similar aunque se agreguen más niveles aleatorios en el modelo.</w:t>
+        <w:pStyle w:val="SourceCode"/>
+      </w:pPr>
+      <w:r>
+        <w:rPr>
+          <w:rStyle w:val="VerbatimChar"/>
+        </w:rPr>
+        <w:t xml:space="preserve">## IndivGroup     Within </w:t>
+      </w:r>
+      <w:r>
+        <w:br/>
+      </w:r>
+      <w:r>
+        <w:rPr>
+          <w:rStyle w:val="VerbatimChar"/>
+        </w:rPr>
+        <w:t xml:space="preserve">##       25.3       74.7 </w:t>
+      </w:r>
+      <w:r>
+        <w:br/>
+      </w:r>
+      <w:r>
+        <w:rPr>
+          <w:rStyle w:val="VerbatimChar"/>
+        </w:rPr>
+        <w:t xml:space="preserve">## attr(,"class")</w:t>
+      </w:r>
+      <w:r>
+        <w:br/>
+      </w:r>
+      <w:r>
+        <w:rPr>
+          <w:rStyle w:val="VerbatimChar"/>
+        </w:rPr>
+        <w:t xml:space="preserve">## [1] "varcomp"</w:t>
       </w:r>
     </w:p>
     <w:p>
       <w:pPr>
-        <w:pStyle w:val="SourceCode"/>
-      </w:pPr>
-      <w:r>
-        <w:rPr>
-          <w:rStyle w:val="NormalTok"/>
-        </w:rPr>
-        <w:t xml:space="preserve">vs &lt;-</w:t>
-      </w:r>
-      <w:r>
-        <w:rPr>
-          <w:rStyle w:val="StringTok"/>
-        </w:rPr>
-        <w:t xml:space="preserve"> </w:t>
-      </w:r>
-      <w:r>
-        <w:rPr>
-          <w:rStyle w:val="KeywordTok"/>
-        </w:rPr>
-        <w:t xml:space="preserve">varcomp</w:t>
-      </w:r>
-      <w:r>
-        <w:rPr>
-          <w:rStyle w:val="NormalTok"/>
-        </w:rPr>
-        <w:t xml:space="preserve">(T111)</w:t>
-      </w:r>
-      <w:r>
-        <w:br w:type="textWrapping"/>
-      </w:r>
-      <w:r>
-        <w:rPr>
-          <w:rStyle w:val="KeywordTok"/>
-        </w:rPr>
-        <w:t xml:space="preserve">round</w:t>
-      </w:r>
-      <w:r>
-        <w:rPr>
-          <w:rStyle w:val="NormalTok"/>
-        </w:rPr>
-        <w:t xml:space="preserve">(vs</w:t>
-      </w:r>
-      <w:r>
-        <w:rPr>
-          <w:rStyle w:val="OperatorTok"/>
-        </w:rPr>
-        <w:t xml:space="preserve">*</w:t>
-      </w:r>
-      <w:r>
-        <w:rPr>
-          <w:rStyle w:val="DecValTok"/>
-        </w:rPr>
-        <w:t xml:space="preserve">100</w:t>
-      </w:r>
-      <w:r>
-        <w:rPr>
-          <w:rStyle w:val="OperatorTok"/>
-        </w:rPr>
-        <w:t xml:space="preserve">/</w:t>
-      </w:r>
-      <w:r>
-        <w:rPr>
-          <w:rStyle w:val="KeywordTok"/>
-        </w:rPr>
-        <w:t xml:space="preserve">sum</w:t>
-      </w:r>
-      <w:r>
-        <w:rPr>
-          <w:rStyle w:val="NormalTok"/>
-        </w:rPr>
-        <w:t xml:space="preserve">(vs),</w:t>
-      </w:r>
-      <w:r>
-        <w:rPr>
-          <w:rStyle w:val="DecValTok"/>
-        </w:rPr>
-        <w:t xml:space="preserve">1</w:t>
-      </w:r>
-      <w:r>
-        <w:rPr>
-          <w:rStyle w:val="NormalTok"/>
-        </w:rPr>
-        <w:t xml:space="preserve">)</w:t>
+        <w:pStyle w:val="FirstParagraph"/>
+      </w:pPr>
+      <w:r>
+        <w:t xml:space="preserve">La partición de varianza es similar aunque se agreguen más niveles aleatorios en el modelo.</w:t>
       </w:r>
     </w:p>
     <w:p>
@@ -6289,36 +6305,84 @@
       </w:pPr>
       <w:r>
         <w:rPr>
-          <w:rStyle w:val="VerbatimChar"/>
-        </w:rPr>
-        <w:t xml:space="preserve">##    LocCode IndivGroup     Within </w:t>
-      </w:r>
-      <w:r>
-        <w:br w:type="textWrapping"/>
-      </w:r>
-      <w:r>
-        <w:rPr>
-          <w:rStyle w:val="VerbatimChar"/>
-        </w:rPr>
-        <w:t xml:space="preserve">##        0.0       25.3       74.7 </w:t>
-      </w:r>
-      <w:r>
-        <w:br w:type="textWrapping"/>
-      </w:r>
-      <w:r>
-        <w:rPr>
-          <w:rStyle w:val="VerbatimChar"/>
-        </w:rPr>
-        <w:t xml:space="preserve">## attr(,"class")</w:t>
-      </w:r>
-      <w:r>
-        <w:br w:type="textWrapping"/>
-      </w:r>
-      <w:r>
-        <w:rPr>
-          <w:rStyle w:val="VerbatimChar"/>
-        </w:rPr>
-        <w:t xml:space="preserve">## [1] "varcomp"</w:t>
+          <w:rStyle w:val="NormalTok"/>
+        </w:rPr>
+        <w:t xml:space="preserve">vs &lt;-</w:t>
+      </w:r>
+      <w:r>
+        <w:rPr>
+          <w:rStyle w:val="StringTok"/>
+        </w:rPr>
+        <w:t xml:space="preserve"> </w:t>
+      </w:r>
+      <w:r>
+        <w:rPr>
+          <w:rStyle w:val="KeywordTok"/>
+        </w:rPr>
+        <w:t xml:space="preserve">varcomp</w:t>
+      </w:r>
+      <w:r>
+        <w:rPr>
+          <w:rStyle w:val="NormalTok"/>
+        </w:rPr>
+        <w:t xml:space="preserve">(T111)</w:t>
+      </w:r>
+      <w:r>
+        <w:br/>
+      </w:r>
+      <w:r>
+        <w:rPr>
+          <w:rStyle w:val="KeywordTok"/>
+        </w:rPr>
+        <w:t xml:space="preserve">round</w:t>
+      </w:r>
+      <w:r>
+        <w:rPr>
+          <w:rStyle w:val="NormalTok"/>
+        </w:rPr>
+        <w:t xml:space="preserve">(vs</w:t>
+      </w:r>
+      <w:r>
+        <w:rPr>
+          <w:rStyle w:val="OperatorTok"/>
+        </w:rPr>
+        <w:t xml:space="preserve">*</w:t>
+      </w:r>
+      <w:r>
+        <w:rPr>
+          <w:rStyle w:val="DecValTok"/>
+        </w:rPr>
+        <w:t xml:space="preserve">100</w:t>
+      </w:r>
+      <w:r>
+        <w:rPr>
+          <w:rStyle w:val="OperatorTok"/>
+        </w:rPr>
+        <w:t xml:space="preserve">/</w:t>
+      </w:r>
+      <w:r>
+        <w:rPr>
+          <w:rStyle w:val="KeywordTok"/>
+        </w:rPr>
+        <w:t xml:space="preserve">sum</w:t>
+      </w:r>
+      <w:r>
+        <w:rPr>
+          <w:rStyle w:val="NormalTok"/>
+        </w:rPr>
+        <w:t xml:space="preserve">(vs),</w:t>
+      </w:r>
+      <w:r>
+        <w:rPr>
+          <w:rStyle w:val="DecValTok"/>
+        </w:rPr>
+        <w:t xml:space="preserve">1</w:t>
+      </w:r>
+      <w:r>
+        <w:rPr>
+          <w:rStyle w:val="NormalTok"/>
+        </w:rPr>
+        <w:t xml:space="preserve">)</w:t>
       </w:r>
     </w:p>
     <w:p>
@@ -6327,84 +6391,36 @@
       </w:pPr>
       <w:r>
         <w:rPr>
-          <w:rStyle w:val="NormalTok"/>
-        </w:rPr>
-        <w:t xml:space="preserve">vs &lt;-</w:t>
-      </w:r>
-      <w:r>
-        <w:rPr>
-          <w:rStyle w:val="StringTok"/>
-        </w:rPr>
-        <w:t xml:space="preserve"> </w:t>
-      </w:r>
-      <w:r>
-        <w:rPr>
-          <w:rStyle w:val="KeywordTok"/>
-        </w:rPr>
-        <w:t xml:space="preserve">varcomp</w:t>
-      </w:r>
-      <w:r>
-        <w:rPr>
-          <w:rStyle w:val="NormalTok"/>
-        </w:rPr>
-        <w:t xml:space="preserve">(T121)</w:t>
-      </w:r>
-      <w:r>
-        <w:br w:type="textWrapping"/>
-      </w:r>
-      <w:r>
-        <w:rPr>
-          <w:rStyle w:val="KeywordTok"/>
-        </w:rPr>
-        <w:t xml:space="preserve">round</w:t>
-      </w:r>
-      <w:r>
-        <w:rPr>
-          <w:rStyle w:val="NormalTok"/>
-        </w:rPr>
-        <w:t xml:space="preserve">(vs</w:t>
-      </w:r>
-      <w:r>
-        <w:rPr>
-          <w:rStyle w:val="OperatorTok"/>
-        </w:rPr>
-        <w:t xml:space="preserve">*</w:t>
-      </w:r>
-      <w:r>
-        <w:rPr>
-          <w:rStyle w:val="DecValTok"/>
-        </w:rPr>
-        <w:t xml:space="preserve">100</w:t>
-      </w:r>
-      <w:r>
-        <w:rPr>
-          <w:rStyle w:val="OperatorTok"/>
-        </w:rPr>
-        <w:t xml:space="preserve">/</w:t>
-      </w:r>
-      <w:r>
-        <w:rPr>
-          <w:rStyle w:val="KeywordTok"/>
-        </w:rPr>
-        <w:t xml:space="preserve">sum</w:t>
-      </w:r>
-      <w:r>
-        <w:rPr>
-          <w:rStyle w:val="NormalTok"/>
-        </w:rPr>
-        <w:t xml:space="preserve">(vs),</w:t>
-      </w:r>
-      <w:r>
-        <w:rPr>
-          <w:rStyle w:val="DecValTok"/>
-        </w:rPr>
-        <w:t xml:space="preserve">1</w:t>
-      </w:r>
-      <w:r>
-        <w:rPr>
-          <w:rStyle w:val="NormalTok"/>
-        </w:rPr>
-        <w:t xml:space="preserve">)</w:t>
+          <w:rStyle w:val="VerbatimChar"/>
+        </w:rPr>
+        <w:t xml:space="preserve">##    LocCode IndivGroup     Within </w:t>
+      </w:r>
+      <w:r>
+        <w:br/>
+      </w:r>
+      <w:r>
+        <w:rPr>
+          <w:rStyle w:val="VerbatimChar"/>
+        </w:rPr>
+        <w:t xml:space="preserve">##        0.0       25.3       74.7 </w:t>
+      </w:r>
+      <w:r>
+        <w:br/>
+      </w:r>
+      <w:r>
+        <w:rPr>
+          <w:rStyle w:val="VerbatimChar"/>
+        </w:rPr>
+        <w:t xml:space="preserve">## attr(,"class")</w:t>
+      </w:r>
+      <w:r>
+        <w:br/>
+      </w:r>
+      <w:r>
+        <w:rPr>
+          <w:rStyle w:val="VerbatimChar"/>
+        </w:rPr>
+        <w:t xml:space="preserve">## [1] "varcomp"</w:t>
       </w:r>
     </w:p>
     <w:p>
@@ -6413,12 +6429,98 @@
       </w:pPr>
       <w:r>
         <w:rPr>
+          <w:rStyle w:val="NormalTok"/>
+        </w:rPr>
+        <w:t xml:space="preserve">vs &lt;-</w:t>
+      </w:r>
+      <w:r>
+        <w:rPr>
+          <w:rStyle w:val="StringTok"/>
+        </w:rPr>
+        <w:t xml:space="preserve"> </w:t>
+      </w:r>
+      <w:r>
+        <w:rPr>
+          <w:rStyle w:val="KeywordTok"/>
+        </w:rPr>
+        <w:t xml:space="preserve">varcomp</w:t>
+      </w:r>
+      <w:r>
+        <w:rPr>
+          <w:rStyle w:val="NormalTok"/>
+        </w:rPr>
+        <w:t xml:space="preserve">(T121)</w:t>
+      </w:r>
+      <w:r>
+        <w:br/>
+      </w:r>
+      <w:r>
+        <w:rPr>
+          <w:rStyle w:val="KeywordTok"/>
+        </w:rPr>
+        <w:t xml:space="preserve">round</w:t>
+      </w:r>
+      <w:r>
+        <w:rPr>
+          <w:rStyle w:val="NormalTok"/>
+        </w:rPr>
+        <w:t xml:space="preserve">(vs</w:t>
+      </w:r>
+      <w:r>
+        <w:rPr>
+          <w:rStyle w:val="OperatorTok"/>
+        </w:rPr>
+        <w:t xml:space="preserve">*</w:t>
+      </w:r>
+      <w:r>
+        <w:rPr>
+          <w:rStyle w:val="DecValTok"/>
+        </w:rPr>
+        <w:t xml:space="preserve">100</w:t>
+      </w:r>
+      <w:r>
+        <w:rPr>
+          <w:rStyle w:val="OperatorTok"/>
+        </w:rPr>
+        <w:t xml:space="preserve">/</w:t>
+      </w:r>
+      <w:r>
+        <w:rPr>
+          <w:rStyle w:val="KeywordTok"/>
+        </w:rPr>
+        <w:t xml:space="preserve">sum</w:t>
+      </w:r>
+      <w:r>
+        <w:rPr>
+          <w:rStyle w:val="NormalTok"/>
+        </w:rPr>
+        <w:t xml:space="preserve">(vs),</w:t>
+      </w:r>
+      <w:r>
+        <w:rPr>
+          <w:rStyle w:val="DecValTok"/>
+        </w:rPr>
+        <w:t xml:space="preserve">1</w:t>
+      </w:r>
+      <w:r>
+        <w:rPr>
+          <w:rStyle w:val="NormalTok"/>
+        </w:rPr>
+        <w:t xml:space="preserve">)</w:t>
+      </w:r>
+    </w:p>
+    <w:p>
+      <w:pPr>
+        <w:pStyle w:val="SourceCode"/>
+      </w:pPr>
+      <w:r>
+        <w:rPr>
           <w:rStyle w:val="VerbatimChar"/>
         </w:rPr>
         <w:t xml:space="preserve">##     Region    LocCode IndivGroup     Within </w:t>
       </w:r>
       <w:r>
-        <w:br w:type="textWrapping"/>
+        <w:br/>
       </w:r>
       <w:r>
         <w:rPr>
@@ -6427,7 +6529,7 @@
         <w:t xml:space="preserve">##        0.0        0.0       39.8       60.2 </w:t>
       </w:r>
       <w:r>
-        <w:br w:type="textWrapping"/>
+        <w:br/>
       </w:r>
       <w:r>
         <w:rPr>
@@ -6436,7 +6538,7 @@
         <w:t xml:space="preserve">## attr(,"class")</w:t>
       </w:r>
       <w:r>
-        <w:br w:type="textWrapping"/>
+        <w:br/>
       </w:r>
       <w:r>
         <w:rPr>
@@ -6445,6 +6547,8 @@
         <w:t xml:space="preserve">## [1] "varcomp"</w:t>
       </w:r>
     </w:p>
+    <w:bookmarkEnd w:id="28"/>
+    <w:bookmarkEnd w:id="29"/>
     <w:sectPr/>
   </w:body>
 </w:document>
@@ -6476,109 +6580,6 @@
 <file path=word/numbering.xml><?xml version="1.0" encoding="utf-8"?>
 <w:numbering xmlns:w="http://schemas.openxmlformats.org/wordprocessingml/2006/main">
   <w:abstractNum w:abstractNumId="990">
-    <w:nsid w:val="170cd2de"/>
-    <w:multiLevelType w:val="multilevel"/>
-    <w:lvl w:ilvl="0">
-      <w:numFmt w:val="bullet"/>
-      <w:lvlText w:val=" "/>
-      <w:lvlJc w:val="left"/>
-      <w:pPr>
-        <w:tabs>
-          <w:tab w:val="num" w:pos="0"/>
-        </w:tabs>
-        <w:ind w:left="480" w:hanging="480"/>
-      </w:pPr>
-    </w:lvl>
-    <w:lvl w:ilvl="1">
-      <w:numFmt w:val="bullet"/>
-      <w:lvlText w:val=" "/>
-      <w:lvlJc w:val="left"/>
-      <w:pPr>
-        <w:tabs>
-          <w:tab w:val="num" w:pos="720"/>
-        </w:tabs>
-        <w:ind w:left="1200" w:hanging="480"/>
-      </w:pPr>
-    </w:lvl>
-    <w:lvl w:ilvl="2">
-      <w:numFmt w:val="bullet"/>
-      <w:lvlText w:val=" "/>
-      <w:lvlJc w:val="left"/>
-      <w:pPr>
-        <w:tabs>
-          <w:tab w:val="num" w:pos="1440"/>
-        </w:tabs>
-        <w:ind w:left="1920" w:hanging="480"/>
-      </w:pPr>
-    </w:lvl>
-    <w:lvl w:ilvl="3">
-      <w:numFmt w:val="bullet"/>
-      <w:lvlText w:val=" "/>
-      <w:lvlJc w:val="left"/>
-      <w:pPr>
-        <w:tabs>
-          <w:tab w:val="num" w:pos="2160"/>
-        </w:tabs>
-        <w:ind w:left="2640" w:hanging="480"/>
-      </w:pPr>
-    </w:lvl>
-    <w:lvl w:ilvl="4">
-      <w:numFmt w:val="bullet"/>
-      <w:lvlText w:val=" "/>
-      <w:lvlJc w:val="left"/>
-      <w:pPr>
-        <w:tabs>
-          <w:tab w:val="num" w:pos="2880"/>
-        </w:tabs>
-        <w:ind w:left="3360" w:hanging="480"/>
-      </w:pPr>
-    </w:lvl>
-    <w:lvl w:ilvl="5">
-      <w:numFmt w:val="bullet"/>
-      <w:lvlText w:val=" "/>
-      <w:lvlJc w:val="left"/>
-      <w:pPr>
-        <w:tabs>
-          <w:tab w:val="num" w:pos="3600"/>
-        </w:tabs>
-        <w:ind w:left="4080" w:hanging="480"/>
-      </w:pPr>
-    </w:lvl>
-    <w:lvl w:ilvl="6">
-      <w:numFmt w:val="bullet"/>
-      <w:lvlText w:val=" "/>
-      <w:lvlJc w:val="left"/>
-      <w:pPr>
-        <w:tabs>
-          <w:tab w:val="num" w:pos="4320"/>
-        </w:tabs>
-        <w:ind w:left="4800" w:hanging="480"/>
-      </w:pPr>
-    </w:lvl>
-    <w:lvl w:ilvl="7">
-      <w:numFmt w:val="bullet"/>
-      <w:lvlText w:val=" "/>
-      <w:lvlJc w:val="left"/>
-      <w:pPr>
-        <w:tabs>
-          <w:tab w:val="num" w:pos="5040"/>
-        </w:tabs>
-        <w:ind w:left="5520" w:hanging="480"/>
-      </w:pPr>
-    </w:lvl>
-    <w:lvl w:ilvl="8">
-      <w:numFmt w:val="bullet"/>
-      <w:lvlText w:val=" "/>
-      <w:lvlJc w:val="left"/>
-      <w:pPr>
-        <w:tabs>
-          <w:tab w:val="num" w:pos="5760"/>
-        </w:tabs>
-        <w:ind w:left="6240" w:hanging="480"/>
-      </w:pPr>
-    </w:lvl>
-  </w:abstractNum>
-  <w:abstractNum w:abstractNumId="990">
     <w:nsid w:val="2c1ae401"/>
     <w:multiLevelType w:val="multilevel"/>
     <w:lvl w:ilvl="0">
@@ -6681,9 +6682,6 @@
       </w:pPr>
     </w:lvl>
   </w:abstractNum>
-  <w:num w:numId="1000">
-    <w:abstractNumId w:val="990"/>
-  </w:num>
   <w:num w:numId="1000">
     <w:abstractNumId w:val="990"/>
   </w:num>
@@ -6830,7 +6828,7 @@
       <w:rFonts w:asciiTheme="majorHAnsi" w:eastAsiaTheme="majorEastAsia" w:hAnsiTheme="majorHAnsi" w:cstheme="majorBidi"/>
       <w:b/>
       <w:bCs/>
-      <w:color w:val="345A8A" w:themeColor="accent1" w:themeShade="B5"/>
+      <w:color w:val="4F81BD" w:themeColor="accent1"/>
       <w:sz w:val="32"/>
       <w:szCs w:val="32"/>
     </w:rPr>
@@ -6853,8 +6851,8 @@
       <w:b/>
       <w:bCs/>
       <w:color w:val="4F81BD" w:themeColor="accent1"/>
-      <w:sz w:val="32"/>
-      <w:szCs w:val="32"/>
+      <w:sz w:val="28"/>
+      <w:szCs w:val="28"/>
     </w:rPr>
   </w:style>
   <w:style w:type="paragraph" w:styleId="Heading3">
@@ -6875,8 +6873,8 @@
       <w:b/>
       <w:bCs/>
       <w:color w:val="4F81BD" w:themeColor="accent1"/>
-      <w:sz w:val="28"/>
-      <w:szCs w:val="28"/>
+      <w:sz w:val="24"/>
+      <w:szCs w:val="24"/>
     </w:rPr>
   </w:style>
   <w:style w:type="paragraph" w:styleId="Heading4">
@@ -6894,7 +6892,7 @@
     </w:pPr>
     <w:rPr>
       <w:rFonts w:asciiTheme="majorHAnsi" w:eastAsiaTheme="majorEastAsia" w:hAnsiTheme="majorHAnsi" w:cstheme="majorBidi"/>
-      <w:b/>
+      <w:i/>
       <w:bCs/>
       <w:color w:val="4F81BD" w:themeColor="accent1"/>
       <w:sz w:val="24"/>
@@ -6916,7 +6914,6 @@
     </w:pPr>
     <w:rPr>
       <w:rFonts w:asciiTheme="majorHAnsi" w:eastAsiaTheme="majorEastAsia" w:hAnsiTheme="majorHAnsi" w:cstheme="majorBidi"/>
-      <w:i/>
       <w:iCs/>
       <w:color w:val="4F81BD" w:themeColor="accent1"/>
       <w:sz w:val="24"/>
@@ -7012,14 +7009,8 @@
     <w:qFormat/>
     <w:pPr>
       <w:spacing w:before="100" w:after="100"/>
-      <w:ind w:firstLine="0"/>
+      <w:ind w:firstLine="0" w:left="480" w:right="480"/>
     </w:pPr>
-    <w:rPr>
-      <w:rFonts w:asciiTheme="majorHAnsi" w:eastAsiaTheme="majorEastAsia" w:hAnsiTheme="majorHAnsi" w:cstheme="majorBidi"/>
-      <w:bCs/>
-      <w:sz w:val="20"/>
-      <w:szCs w:val="20"/>
-    </w:rPr>
   </w:style>
   <w:style w:type="paragraph" w:styleId="FootnoteText">
     <w:name w:val="Footnote Text"/>
@@ -7112,6 +7103,10 @@
       <w:rFonts w:ascii="Consolas" w:hAnsi="Consolas"/>
       <w:sz w:val="22"/>
     </w:rPr>
+  </w:style>
+  <w:style w:type="character" w:customStyle="1" w:styleId="SectionNumber">
+    <w:name w:val="Section Number"/>
+    <w:basedOn w:val="BodyTextChar"/>
   </w:style>
   <w:style w:type="character" w:styleId="FootnoteReference">
     <w:name w:val="Footnote Reference"/>

</xml_diff>